<commit_message>
Final version of Hw1
</commit_message>
<xml_diff>
--- a/CS5590VC Lab HW1.docx
+++ b/CS5590VC Lab HW1.docx
@@ -1,23 +1,54 @@
 
 <file path=word/document.xml><?xml version="1.0" encoding="utf-8"?>
-<w:document xmlns:wpc="http://schemas.microsoft.com/office/word/2010/wordprocessingCanvas" xmlns:mo="http://schemas.microsoft.com/office/mac/office/2008/main" xmlns:mc="http://schemas.openxmlformats.org/markup-compatibility/2006" xmlns:mv="urn:schemas-microsoft-com:mac:vml" xmlns:o="urn:schemas-microsoft-com:office:office" xmlns:r="http://schemas.openxmlformats.org/officeDocument/2006/relationships" xmlns:m="http://schemas.openxmlformats.org/officeDocument/2006/math" xmlns:v="urn:schemas-microsoft-com:vml" xmlns:wp14="http://schemas.microsoft.com/office/word/2010/wordprocessingDrawing" xmlns:wp="http://schemas.openxmlformats.org/drawingml/2006/wordprocessingDrawing" xmlns:w10="urn:schemas-microsoft-com:office:word" xmlns:w="http://schemas.openxmlformats.org/wordprocessingml/2006/main" xmlns:w14="http://schemas.microsoft.com/office/word/2010/wordml" xmlns:wpg="http://schemas.microsoft.com/office/word/2010/wordprocessingGroup" xmlns:wpi="http://schemas.microsoft.com/office/word/2010/wordprocessingInk" xmlns:wne="http://schemas.microsoft.com/office/word/2006/wordml" xmlns:wps="http://schemas.microsoft.com/office/word/2010/wordprocessingShape" mc:Ignorable="w14 wp14">
+<w:document xmlns:wpc="http://schemas.microsoft.com/office/word/2010/wordprocessingCanvas" xmlns:mc="http://schemas.openxmlformats.org/markup-compatibility/2006" xmlns:o="urn:schemas-microsoft-com:office:office" xmlns:r="http://schemas.openxmlformats.org/officeDocument/2006/relationships" xmlns:m="http://schemas.openxmlformats.org/officeDocument/2006/math" xmlns:v="urn:schemas-microsoft-com:vml" xmlns:wp14="http://schemas.microsoft.com/office/word/2010/wordprocessingDrawing" xmlns:wp="http://schemas.openxmlformats.org/drawingml/2006/wordprocessingDrawing" xmlns:w10="urn:schemas-microsoft-com:office:word" xmlns:w="http://schemas.openxmlformats.org/wordprocessingml/2006/main" xmlns:w14="http://schemas.microsoft.com/office/word/2010/wordml" xmlns:w15="http://schemas.microsoft.com/office/word/2012/wordml" xmlns:wpg="http://schemas.microsoft.com/office/word/2010/wordprocessingGroup" xmlns:wpi="http://schemas.microsoft.com/office/word/2010/wordprocessingInk" xmlns:wne="http://schemas.microsoft.com/office/word/2006/wordml" xmlns:wps="http://schemas.microsoft.com/office/word/2010/wordprocessingShape" mc:Ignorable="w14 w15 wp14">
   <w:body>
     <w:p>
-      <w:r>
+      <w:pPr>
+        <w:jc w:val="center"/>
+        <w:rPr>
+          <w:b/>
+        </w:rPr>
+      </w:pPr>
+      <w:r>
+        <w:rPr>
+          <w:b/>
+        </w:rPr>
         <w:t>CS5590VC Lab HW1</w:t>
       </w:r>
     </w:p>
     <w:p>
-      <w:proofErr w:type="spellStart"/>
-      <w:r>
-        <w:t>Jian</w:t>
-      </w:r>
-      <w:proofErr w:type="spellEnd"/>
-      <w:r>
-        <w:t xml:space="preserve"> Wang</w:t>
-      </w:r>
-    </w:p>
-    <w:p/>
+      <w:pPr>
+        <w:jc w:val="right"/>
+        <w:rPr>
+          <w:b/>
+        </w:rPr>
+      </w:pPr>
+      <w:r>
+        <w:rPr>
+          <w:b/>
+        </w:rPr>
+        <w:t>Jian Wang</w:t>
+      </w:r>
+    </w:p>
+    <w:p>
+      <w:pPr>
+        <w:jc w:val="right"/>
+        <w:rPr>
+          <w:b/>
+        </w:rPr>
+      </w:pPr>
+      <w:r>
+        <w:rPr>
+          <w:b/>
+        </w:rPr>
+        <w:t>08/28/2013</w:t>
+      </w:r>
+    </w:p>
+    <w:p>
+      <w:pPr>
+        <w:jc w:val="right"/>
+      </w:pPr>
+    </w:p>
     <w:p>
       <w:pPr>
         <w:pStyle w:val="ListParagraph"/>
@@ -26,13 +57,8 @@
           <w:numId w:val="1"/>
         </w:numPr>
       </w:pPr>
-      <w:proofErr w:type="gramStart"/>
-      <w:r>
-        <w:t>create</w:t>
-      </w:r>
-      <w:proofErr w:type="gramEnd"/>
-      <w:r>
-        <w:t xml:space="preserve"> a </w:t>
+      <w:r>
+        <w:t xml:space="preserve">create a </w:t>
       </w:r>
       <w:proofErr w:type="spellStart"/>
       <w:r>
@@ -59,10 +85,13 @@
     <w:p/>
     <w:p>
       <w:r>
+        <w:rPr>
+          <w:noProof/>
+        </w:rPr>
         <w:drawing>
-          <wp:inline distT="0" distB="0" distL="0" distR="0" wp14:anchorId="489DBF00" wp14:editId="66B52C0E">
-            <wp:extent cx="5689600" cy="3556000"/>
-            <wp:effectExtent l="0" t="0" r="0" b="0"/>
+          <wp:inline distT="0" distB="0" distL="0" distR="0" wp14:anchorId="489DBF00" wp14:editId="779F37D9">
+            <wp:extent cx="5974080" cy="3733800"/>
+            <wp:effectExtent l="0" t="0" r="7620" b="0"/>
             <wp:docPr id="1" name="Picture 1"/>
             <wp:cNvGraphicFramePr>
               <a:graphicFrameLocks xmlns:a="http://schemas.openxmlformats.org/drawingml/2006/main" noChangeAspect="1"/>
@@ -72,6 +101,65 @@
                 <pic:pic xmlns:pic="http://schemas.openxmlformats.org/drawingml/2006/picture">
                   <pic:nvPicPr>
                     <pic:cNvPr id="0" name="Screen Shot 2013-08-26 at 12.04.53 PM.png"/>
+                    <pic:cNvPicPr/>
+                  </pic:nvPicPr>
+                  <pic:blipFill>
+                    <a:blip r:embed="rId5">
+                      <a:extLst>
+                        <a:ext uri="{28A0092B-C50C-407E-A947-70E740481C1C}">
+                          <a14:useLocalDpi xmlns:a14="http://schemas.microsoft.com/office/drawing/2010/main" val="0"/>
+                        </a:ext>
+                      </a:extLst>
+                    </a:blip>
+                    <a:stretch>
+                      <a:fillRect/>
+                    </a:stretch>
+                  </pic:blipFill>
+                  <pic:spPr>
+                    <a:xfrm>
+                      <a:off x="0" y="0"/>
+                      <a:ext cx="5974080" cy="3733800"/>
+                    </a:xfrm>
+                    <a:prstGeom prst="rect">
+                      <a:avLst/>
+                    </a:prstGeom>
+                  </pic:spPr>
+                </pic:pic>
+              </a:graphicData>
+            </a:graphic>
+          </wp:inline>
+        </w:drawing>
+      </w:r>
+    </w:p>
+    <w:p/>
+    <w:p/>
+    <w:p>
+      <w:r>
+        <w:t xml:space="preserve">b. </w:t>
+      </w:r>
+      <w:r>
+        <w:t xml:space="preserve"> Creating Iterations:</w:t>
+      </w:r>
+    </w:p>
+    <w:p>
+      <w:r>
+        <w:rPr>
+          <w:noProof/>
+        </w:rPr>
+        <w:lastRenderedPageBreak/>
+        <w:drawing>
+          <wp:inline distT="0" distB="0" distL="0" distR="0" wp14:anchorId="4F67F2BF" wp14:editId="5D19AC40">
+            <wp:extent cx="5686425" cy="3554016"/>
+            <wp:effectExtent l="0" t="0" r="0" b="8890"/>
+            <wp:docPr id="4" name="Picture 4"/>
+            <wp:cNvGraphicFramePr>
+              <a:graphicFrameLocks xmlns:a="http://schemas.openxmlformats.org/drawingml/2006/main" noChangeAspect="1"/>
+            </wp:cNvGraphicFramePr>
+            <a:graphic xmlns:a="http://schemas.openxmlformats.org/drawingml/2006/main">
+              <a:graphicData uri="http://schemas.openxmlformats.org/drawingml/2006/picture">
+                <pic:pic xmlns:pic="http://schemas.openxmlformats.org/drawingml/2006/picture">
+                  <pic:nvPicPr>
+                    <pic:cNvPr id="0" name="Screen Shot 2013-08-26 at 12.11.09 PM.png"/>
                     <pic:cNvPicPr/>
                   </pic:nvPicPr>
                   <pic:blipFill>
@@ -89,66 +177,7 @@
                   <pic:spPr>
                     <a:xfrm>
                       <a:off x="0" y="0"/>
-                      <a:ext cx="5689600" cy="3556000"/>
-                    </a:xfrm>
-                    <a:prstGeom prst="rect">
-                      <a:avLst/>
-                    </a:prstGeom>
-                  </pic:spPr>
-                </pic:pic>
-              </a:graphicData>
-            </a:graphic>
-          </wp:inline>
-        </w:drawing>
-      </w:r>
-    </w:p>
-    <w:p/>
-    <w:p/>
-    <w:p>
-      <w:r>
-        <w:t xml:space="preserve">b. </w:t>
-      </w:r>
-      <w:r>
-        <w:t xml:space="preserve"> Creating Iterations:</w:t>
-      </w:r>
-    </w:p>
-    <w:p>
-      <w:r>
-        <w:rPr>
-          <w:noProof/>
-        </w:rPr>
-        <w:lastRenderedPageBreak/>
-        <w:drawing>
-          <wp:inline distT="0" distB="0" distL="0" distR="0" wp14:anchorId="4F67F2BF" wp14:editId="61D8652C">
-            <wp:extent cx="5852160" cy="3657600"/>
-            <wp:effectExtent l="0" t="0" r="0" b="0"/>
-            <wp:docPr id="4" name="Picture 4"/>
-            <wp:cNvGraphicFramePr>
-              <a:graphicFrameLocks xmlns:a="http://schemas.openxmlformats.org/drawingml/2006/main" noChangeAspect="1"/>
-            </wp:cNvGraphicFramePr>
-            <a:graphic xmlns:a="http://schemas.openxmlformats.org/drawingml/2006/main">
-              <a:graphicData uri="http://schemas.openxmlformats.org/drawingml/2006/picture">
-                <pic:pic xmlns:pic="http://schemas.openxmlformats.org/drawingml/2006/picture">
-                  <pic:nvPicPr>
-                    <pic:cNvPr id="0" name="Screen Shot 2013-08-26 at 12.11.09 PM.png"/>
-                    <pic:cNvPicPr/>
-                  </pic:nvPicPr>
-                  <pic:blipFill>
-                    <a:blip r:embed="rId7">
-                      <a:extLst>
-                        <a:ext uri="{28A0092B-C50C-407E-A947-70E740481C1C}">
-                          <a14:useLocalDpi xmlns:a14="http://schemas.microsoft.com/office/drawing/2010/main" val="0"/>
-                        </a:ext>
-                      </a:extLst>
-                    </a:blip>
-                    <a:stretch>
-                      <a:fillRect/>
-                    </a:stretch>
-                  </pic:blipFill>
-                  <pic:spPr>
-                    <a:xfrm>
-                      <a:off x="0" y="0"/>
-                      <a:ext cx="5852160" cy="3657600"/>
+                      <a:ext cx="5688621" cy="3555388"/>
                     </a:xfrm>
                     <a:prstGeom prst="rect">
                       <a:avLst/>
@@ -210,7 +239,7 @@
                     <pic:cNvPicPr/>
                   </pic:nvPicPr>
                   <pic:blipFill>
-                    <a:blip r:embed="rId8">
+                    <a:blip r:embed="rId7">
                       <a:extLst>
                         <a:ext uri="{28A0092B-C50C-407E-A947-70E740481C1C}">
                           <a14:useLocalDpi xmlns:a14="http://schemas.microsoft.com/office/drawing/2010/main" val="0"/>
@@ -292,7 +321,7 @@
                     <pic:cNvPicPr/>
                   </pic:nvPicPr>
                   <pic:blipFill>
-                    <a:blip r:embed="rId9">
+                    <a:blip r:embed="rId8">
                       <a:extLst>
                         <a:ext uri="{28A0092B-C50C-407E-A947-70E740481C1C}">
                           <a14:useLocalDpi xmlns:a14="http://schemas.microsoft.com/office/drawing/2010/main" val="0"/>
@@ -358,6 +387,97 @@
                 <pic:pic xmlns:pic="http://schemas.openxmlformats.org/drawingml/2006/picture">
                   <pic:nvPicPr>
                     <pic:cNvPr id="0" name="Screen Shot 2013-08-26 at 12.23.37 PM.png"/>
+                    <pic:cNvPicPr/>
+                  </pic:nvPicPr>
+                  <pic:blipFill>
+                    <a:blip r:embed="rId9">
+                      <a:extLst>
+                        <a:ext uri="{28A0092B-C50C-407E-A947-70E740481C1C}">
+                          <a14:useLocalDpi xmlns:a14="http://schemas.microsoft.com/office/drawing/2010/main" val="0"/>
+                        </a:ext>
+                      </a:extLst>
+                    </a:blip>
+                    <a:stretch>
+                      <a:fillRect/>
+                    </a:stretch>
+                  </pic:blipFill>
+                  <pic:spPr>
+                    <a:xfrm>
+                      <a:off x="0" y="0"/>
+                      <a:ext cx="5486400" cy="3429000"/>
+                    </a:xfrm>
+                    <a:prstGeom prst="rect">
+                      <a:avLst/>
+                    </a:prstGeom>
+                  </pic:spPr>
+                </pic:pic>
+              </a:graphicData>
+            </a:graphic>
+          </wp:inline>
+        </w:drawing>
+      </w:r>
+    </w:p>
+    <w:p>
+      <w:pPr>
+        <w:pStyle w:val="ListParagraph"/>
+        <w:ind w:left="360"/>
+      </w:pPr>
+    </w:p>
+    <w:p>
+      <w:pPr>
+        <w:pStyle w:val="ListParagraph"/>
+        <w:ind w:left="360"/>
+      </w:pPr>
+    </w:p>
+    <w:p>
+      <w:pPr>
+        <w:pStyle w:val="ListParagraph"/>
+        <w:numPr>
+          <w:ilvl w:val="0"/>
+          <w:numId w:val="1"/>
+        </w:numPr>
+      </w:pPr>
+      <w:proofErr w:type="spellStart"/>
+      <w:r>
+        <w:lastRenderedPageBreak/>
+        <w:t>GitHub</w:t>
+      </w:r>
+      <w:proofErr w:type="spellEnd"/>
+      <w:r>
+        <w:t xml:space="preserve"> Account: </w:t>
+      </w:r>
+    </w:p>
+    <w:p>
+      <w:r>
+        <w:t xml:space="preserve">a. Creating </w:t>
+      </w:r>
+      <w:proofErr w:type="spellStart"/>
+      <w:r>
+        <w:t>Github</w:t>
+      </w:r>
+      <w:proofErr w:type="spellEnd"/>
+      <w:r>
+        <w:t xml:space="preserve"> Account and Clone one folder CS550VCLab1</w:t>
+      </w:r>
+    </w:p>
+    <w:p>
+      <w:r>
+        <w:rPr>
+          <w:noProof/>
+        </w:rPr>
+        <w:drawing>
+          <wp:inline distT="0" distB="0" distL="0" distR="0" wp14:anchorId="304897D0" wp14:editId="289D0BC5">
+            <wp:extent cx="5486400" cy="3429000"/>
+            <wp:effectExtent l="0" t="0" r="0" b="0"/>
+            <wp:docPr id="2" name="Picture 2"/>
+            <wp:cNvGraphicFramePr>
+              <a:graphicFrameLocks xmlns:a="http://schemas.openxmlformats.org/drawingml/2006/main" noChangeAspect="1"/>
+            </wp:cNvGraphicFramePr>
+            <a:graphic xmlns:a="http://schemas.openxmlformats.org/drawingml/2006/main">
+              <a:graphicData uri="http://schemas.openxmlformats.org/drawingml/2006/picture">
+                <pic:pic xmlns:pic="http://schemas.openxmlformats.org/drawingml/2006/picture">
+                  <pic:nvPicPr>
+                    <pic:cNvPr id="0" name="Screen Shot 2013-08-26 at 1.35.39 PM.png"/>
                     <pic:cNvPicPr/>
                   </pic:nvPicPr>
                   <pic:blipFill>
@@ -388,39 +508,596 @@
         </w:drawing>
       </w:r>
     </w:p>
+    <w:p/>
     <w:p>
       <w:pPr>
         <w:pStyle w:val="ListParagraph"/>
-        <w:ind w:left="360"/>
-      </w:pPr>
+        <w:numPr>
+          <w:ilvl w:val="0"/>
+          <w:numId w:val="2"/>
+        </w:numPr>
+        <w:rPr>
+          <w:rStyle w:val="css-truncate"/>
+          <w:rFonts w:eastAsia="Times New Roman" w:cs="Times New Roman"/>
+        </w:rPr>
+      </w:pPr>
+      <w:proofErr w:type="gramStart"/>
+      <w:r>
+        <w:t>creating</w:t>
+      </w:r>
+      <w:proofErr w:type="gramEnd"/>
+      <w:r>
+        <w:t xml:space="preserve"> file </w:t>
+      </w:r>
+      <w:hyperlink r:id="rId11" w:tooltip="CS5590VC Lab HW1.docx" w:history="1">
+        <w:r>
+          <w:rPr>
+            <w:rStyle w:val="Hyperlink"/>
+            <w:rFonts w:eastAsia="Times New Roman" w:cs="Times New Roman"/>
+          </w:rPr>
+          <w:t>CS5590VC Lab HW1.docx</w:t>
+        </w:r>
+      </w:hyperlink>
+      <w:r>
+        <w:rPr>
+          <w:rStyle w:val="css-truncate"/>
+          <w:rFonts w:eastAsia="Times New Roman" w:cs="Times New Roman"/>
+        </w:rPr>
+        <w:t xml:space="preserve"> in the folder and push it to my </w:t>
+      </w:r>
+      <w:proofErr w:type="spellStart"/>
+      <w:r>
+        <w:rPr>
+          <w:rStyle w:val="css-truncate"/>
+          <w:rFonts w:eastAsia="Times New Roman" w:cs="Times New Roman"/>
+        </w:rPr>
+        <w:t>github</w:t>
+      </w:r>
+      <w:proofErr w:type="spellEnd"/>
+      <w:r>
+        <w:rPr>
+          <w:rStyle w:val="css-truncate"/>
+          <w:rFonts w:eastAsia="Times New Roman" w:cs="Times New Roman"/>
+        </w:rPr>
+        <w:t xml:space="preserve"> account.</w:t>
+      </w:r>
     </w:p>
     <w:p>
       <w:pPr>
         <w:pStyle w:val="ListParagraph"/>
-        <w:ind w:left="360"/>
+        <w:ind w:left="1080"/>
+      </w:pPr>
+      <w:r>
+        <w:rPr>
+          <w:noProof/>
+        </w:rPr>
+        <w:drawing>
+          <wp:inline distT="0" distB="0" distL="0" distR="0" wp14:anchorId="13D4CE2E" wp14:editId="386CCA71">
+            <wp:extent cx="5486400" cy="3429000"/>
+            <wp:effectExtent l="0" t="0" r="0" b="0"/>
+            <wp:docPr id="3" name="Picture 3"/>
+            <wp:cNvGraphicFramePr>
+              <a:graphicFrameLocks xmlns:a="http://schemas.openxmlformats.org/drawingml/2006/main" noChangeAspect="1"/>
+            </wp:cNvGraphicFramePr>
+            <a:graphic xmlns:a="http://schemas.openxmlformats.org/drawingml/2006/main">
+              <a:graphicData uri="http://schemas.openxmlformats.org/drawingml/2006/picture">
+                <pic:pic xmlns:pic="http://schemas.openxmlformats.org/drawingml/2006/picture">
+                  <pic:nvPicPr>
+                    <pic:cNvPr id="0" name="Screen Shot 2013-08-26 at 1.38.37 PM.png"/>
+                    <pic:cNvPicPr/>
+                  </pic:nvPicPr>
+                  <pic:blipFill>
+                    <a:blip r:embed="rId12">
+                      <a:extLst>
+                        <a:ext uri="{28A0092B-C50C-407E-A947-70E740481C1C}">
+                          <a14:useLocalDpi xmlns:a14="http://schemas.microsoft.com/office/drawing/2010/main" val="0"/>
+                        </a:ext>
+                      </a:extLst>
+                    </a:blip>
+                    <a:stretch>
+                      <a:fillRect/>
+                    </a:stretch>
+                  </pic:blipFill>
+                  <pic:spPr>
+                    <a:xfrm>
+                      <a:off x="0" y="0"/>
+                      <a:ext cx="5486400" cy="3429000"/>
+                    </a:xfrm>
+                    <a:prstGeom prst="rect">
+                      <a:avLst/>
+                    </a:prstGeom>
+                  </pic:spPr>
+                </pic:pic>
+              </a:graphicData>
+            </a:graphic>
+          </wp:inline>
+        </w:drawing>
+      </w:r>
+    </w:p>
+    <w:p>
+      <w:pPr>
+        <w:pStyle w:val="Heading1"/>
+        <w:numPr>
+          <w:ilvl w:val="0"/>
+          <w:numId w:val="6"/>
+        </w:numPr>
+        <w:rPr>
+          <w:rFonts w:eastAsia="Times New Roman" w:cs="Times New Roman"/>
+        </w:rPr>
+      </w:pPr>
+      <w:proofErr w:type="gramStart"/>
+      <w:r>
+        <w:rPr>
+          <w:rFonts w:asciiTheme="minorHAnsi" w:hAnsiTheme="minorHAnsi"/>
+          <w:b w:val="0"/>
+          <w:bCs w:val="0"/>
+          <w:kern w:val="0"/>
+          <w:sz w:val="24"/>
+          <w:szCs w:val="24"/>
+        </w:rPr>
+        <w:lastRenderedPageBreak/>
+        <w:t>creating</w:t>
+      </w:r>
+      <w:proofErr w:type="gramEnd"/>
+      <w:r>
+        <w:rPr>
+          <w:rFonts w:asciiTheme="minorHAnsi" w:hAnsiTheme="minorHAnsi"/>
+          <w:b w:val="0"/>
+          <w:bCs w:val="0"/>
+          <w:kern w:val="0"/>
+          <w:sz w:val="24"/>
+          <w:szCs w:val="24"/>
+        </w:rPr>
+        <w:t xml:space="preserve"> another user </w:t>
+      </w:r>
+      <w:hyperlink r:id="rId13" w:history="1">
+        <w:r>
+          <w:rPr>
+            <w:rFonts w:asciiTheme="minorHAnsi" w:hAnsiTheme="minorHAnsi"/>
+            <w:b w:val="0"/>
+            <w:bCs w:val="0"/>
+            <w:noProof/>
+            <w:kern w:val="0"/>
+            <w:sz w:val="24"/>
+            <w:szCs w:val="24"/>
+          </w:rPr>
+          <w:drawing>
+            <wp:inline distT="0" distB="0" distL="0" distR="0" wp14:anchorId="14B471B8" wp14:editId="4EC3F6A6">
+              <wp:extent cx="254000" cy="254000"/>
+              <wp:effectExtent l="0" t="0" r="0" b="0"/>
+              <wp:docPr id="8" name="Picture 1" descr="https://1.gravatar.com/avatar/614a48978793e1f2a6e2d6cf33a7a253?d=https%3A%2F%2Fidenticons.github.com%2Ff0dd54229a26269e9a1f5335735c92b5.png&amp;s=140">
+                <a:hlinkClick xmlns:a="http://schemas.openxmlformats.org/drawingml/2006/main" r:id="rId13"/>
+              </wp:docPr>
+              <wp:cNvGraphicFramePr>
+                <a:graphicFrameLocks xmlns:a="http://schemas.openxmlformats.org/drawingml/2006/main" noChangeAspect="1"/>
+              </wp:cNvGraphicFramePr>
+              <a:graphic xmlns:a="http://schemas.openxmlformats.org/drawingml/2006/main">
+                <a:graphicData uri="http://schemas.openxmlformats.org/drawingml/2006/picture">
+                  <pic:pic xmlns:pic="http://schemas.openxmlformats.org/drawingml/2006/picture">
+                    <pic:nvPicPr>
+                      <pic:cNvPr id="0" name="Picture 1" descr="https://1.gravatar.com/avatar/614a48978793e1f2a6e2d6cf33a7a253?d=https%3A%2F%2Fidenticons.github.com%2Ff0dd54229a26269e9a1f5335735c92b5.png&amp;s=140">
+                        <a:hlinkClick r:id="rId13"/>
+                      </pic:cNvPr>
+                      <pic:cNvPicPr>
+                        <a:picLocks noChangeAspect="1" noChangeArrowheads="1"/>
+                      </pic:cNvPicPr>
+                    </pic:nvPicPr>
+                    <pic:blipFill>
+                      <a:blip r:embed="rId14">
+                        <a:extLst>
+                          <a:ext uri="{28A0092B-C50C-407E-A947-70E740481C1C}">
+                            <a14:useLocalDpi xmlns:a14="http://schemas.microsoft.com/office/drawing/2010/main" val="0"/>
+                          </a:ext>
+                        </a:extLst>
+                      </a:blip>
+                      <a:srcRect/>
+                      <a:stretch>
+                        <a:fillRect/>
+                      </a:stretch>
+                    </pic:blipFill>
+                    <pic:spPr bwMode="auto">
+                      <a:xfrm>
+                        <a:off x="0" y="0"/>
+                        <a:ext cx="254000" cy="254000"/>
+                      </a:xfrm>
+                      <a:prstGeom prst="rect">
+                        <a:avLst/>
+                      </a:prstGeom>
+                      <a:noFill/>
+                      <a:ln>
+                        <a:noFill/>
+                      </a:ln>
+                    </pic:spPr>
+                  </pic:pic>
+                </a:graphicData>
+              </a:graphic>
+            </wp:inline>
+          </w:drawing>
+        </w:r>
+        <w:r>
+          <w:rPr>
+            <w:rFonts w:asciiTheme="minorHAnsi" w:hAnsiTheme="minorHAnsi"/>
+            <w:b w:val="0"/>
+            <w:bCs w:val="0"/>
+            <w:kern w:val="0"/>
+            <w:sz w:val="24"/>
+            <w:szCs w:val="24"/>
+          </w:rPr>
+          <w:t xml:space="preserve">CS5590VCteammember2 </w:t>
+        </w:r>
+      </w:hyperlink>
+      <w:r>
+        <w:rPr>
+          <w:rFonts w:asciiTheme="minorHAnsi" w:hAnsiTheme="minorHAnsi"/>
+          <w:b w:val="0"/>
+          <w:bCs w:val="0"/>
+          <w:kern w:val="0"/>
+          <w:sz w:val="24"/>
+          <w:szCs w:val="24"/>
+        </w:rPr>
+        <w:t xml:space="preserve"> under Team organization </w:t>
+      </w:r>
+      <w:hyperlink r:id="rId15" w:history="1">
+        <w:r>
+          <w:rPr>
+            <w:rFonts w:asciiTheme="minorHAnsi" w:hAnsiTheme="minorHAnsi"/>
+            <w:b w:val="0"/>
+            <w:bCs w:val="0"/>
+            <w:kern w:val="0"/>
+            <w:sz w:val="24"/>
+            <w:szCs w:val="24"/>
+          </w:rPr>
+          <w:t>UMKCCS5590VCJianWang</w:t>
+        </w:r>
+      </w:hyperlink>
+    </w:p>
+    <w:p>
+      <w:pPr>
+        <w:spacing w:before="100" w:beforeAutospacing="1" w:after="100" w:afterAutospacing="1"/>
+        <w:ind w:left="720"/>
+        <w:rPr>
+          <w:rFonts w:ascii="Times" w:eastAsia="Times New Roman" w:hAnsi="Times" w:cs="Times New Roman"/>
+          <w:sz w:val="20"/>
+          <w:szCs w:val="20"/>
+        </w:rPr>
+      </w:pPr>
+      <w:r>
+        <w:rPr>
+          <w:rFonts w:ascii="Times" w:eastAsia="Times New Roman" w:hAnsi="Times" w:cs="Times New Roman"/>
+          <w:noProof/>
+          <w:sz w:val="20"/>
+          <w:szCs w:val="20"/>
+        </w:rPr>
+        <w:drawing>
+          <wp:inline distT="0" distB="0" distL="0" distR="0" wp14:anchorId="30BFDD1A" wp14:editId="38B9F3B5">
+            <wp:extent cx="5486400" cy="3429000"/>
+            <wp:effectExtent l="0" t="0" r="0" b="0"/>
+            <wp:docPr id="9" name="Picture 9"/>
+            <wp:cNvGraphicFramePr>
+              <a:graphicFrameLocks xmlns:a="http://schemas.openxmlformats.org/drawingml/2006/main" noChangeAspect="1"/>
+            </wp:cNvGraphicFramePr>
+            <a:graphic xmlns:a="http://schemas.openxmlformats.org/drawingml/2006/main">
+              <a:graphicData uri="http://schemas.openxmlformats.org/drawingml/2006/picture">
+                <pic:pic xmlns:pic="http://schemas.openxmlformats.org/drawingml/2006/picture">
+                  <pic:nvPicPr>
+                    <pic:cNvPr id="0" name="Screen Shot 2013-08-26 at 1.59.29 PM.png"/>
+                    <pic:cNvPicPr/>
+                  </pic:nvPicPr>
+                  <pic:blipFill>
+                    <a:blip r:embed="rId16">
+                      <a:extLst>
+                        <a:ext uri="{28A0092B-C50C-407E-A947-70E740481C1C}">
+                          <a14:useLocalDpi xmlns:a14="http://schemas.microsoft.com/office/drawing/2010/main" val="0"/>
+                        </a:ext>
+                      </a:extLst>
+                    </a:blip>
+                    <a:stretch>
+                      <a:fillRect/>
+                    </a:stretch>
+                  </pic:blipFill>
+                  <pic:spPr>
+                    <a:xfrm>
+                      <a:off x="0" y="0"/>
+                      <a:ext cx="5486400" cy="3429000"/>
+                    </a:xfrm>
+                    <a:prstGeom prst="rect">
+                      <a:avLst/>
+                    </a:prstGeom>
+                  </pic:spPr>
+                </pic:pic>
+              </a:graphicData>
+            </a:graphic>
+          </wp:inline>
+        </w:drawing>
+      </w:r>
+    </w:p>
+    <w:p>
+      <w:pPr>
+        <w:pStyle w:val="Heading3"/>
+        <w:rPr>
+          <w:rFonts w:asciiTheme="minorHAnsi" w:eastAsiaTheme="minorEastAsia" w:hAnsiTheme="minorHAnsi" w:cstheme="minorBidi"/>
+          <w:b w:val="0"/>
+          <w:bCs w:val="0"/>
+          <w:color w:val="auto"/>
+        </w:rPr>
+      </w:pPr>
+      <w:r>
+        <w:rPr>
+          <w:rFonts w:asciiTheme="minorHAnsi" w:eastAsiaTheme="minorEastAsia" w:hAnsiTheme="minorHAnsi" w:cstheme="minorBidi"/>
+          <w:b w:val="0"/>
+          <w:bCs w:val="0"/>
+          <w:color w:val="auto"/>
+        </w:rPr>
+        <w:t xml:space="preserve">d. Clone project CS5590VCteammember2_test1 to local computer </w:t>
+      </w:r>
+    </w:p>
+    <w:p>
+      <w:pPr>
+        <w:spacing w:before="100" w:beforeAutospacing="1" w:after="100" w:afterAutospacing="1"/>
+        <w:ind w:left="720"/>
+        <w:rPr>
+          <w:rFonts w:ascii="Times" w:eastAsia="Times New Roman" w:hAnsi="Times" w:cs="Times New Roman"/>
+          <w:sz w:val="20"/>
+          <w:szCs w:val="20"/>
+        </w:rPr>
+      </w:pPr>
+      <w:r>
+        <w:rPr>
+          <w:rFonts w:ascii="Times" w:eastAsia="Times New Roman" w:hAnsi="Times" w:cs="Times New Roman"/>
+          <w:noProof/>
+          <w:sz w:val="20"/>
+          <w:szCs w:val="20"/>
+        </w:rPr>
+        <w:drawing>
+          <wp:inline distT="0" distB="0" distL="0" distR="0" wp14:anchorId="51CDF451" wp14:editId="7BDC6785">
+            <wp:extent cx="5486400" cy="3429000"/>
+            <wp:effectExtent l="0" t="0" r="0" b="0"/>
+            <wp:docPr id="10" name="Picture 10"/>
+            <wp:cNvGraphicFramePr>
+              <a:graphicFrameLocks xmlns:a="http://schemas.openxmlformats.org/drawingml/2006/main" noChangeAspect="1"/>
+            </wp:cNvGraphicFramePr>
+            <a:graphic xmlns:a="http://schemas.openxmlformats.org/drawingml/2006/main">
+              <a:graphicData uri="http://schemas.openxmlformats.org/drawingml/2006/picture">
+                <pic:pic xmlns:pic="http://schemas.openxmlformats.org/drawingml/2006/picture">
+                  <pic:nvPicPr>
+                    <pic:cNvPr id="0" name="Screen Shot 2013-08-26 at 2.01.35 PM.png"/>
+                    <pic:cNvPicPr/>
+                  </pic:nvPicPr>
+                  <pic:blipFill>
+                    <a:blip r:embed="rId17">
+                      <a:extLst>
+                        <a:ext uri="{28A0092B-C50C-407E-A947-70E740481C1C}">
+                          <a14:useLocalDpi xmlns:a14="http://schemas.microsoft.com/office/drawing/2010/main" val="0"/>
+                        </a:ext>
+                      </a:extLst>
+                    </a:blip>
+                    <a:stretch>
+                      <a:fillRect/>
+                    </a:stretch>
+                  </pic:blipFill>
+                  <pic:spPr>
+                    <a:xfrm>
+                      <a:off x="0" y="0"/>
+                      <a:ext cx="5486400" cy="3429000"/>
+                    </a:xfrm>
+                    <a:prstGeom prst="rect">
+                      <a:avLst/>
+                    </a:prstGeom>
+                  </pic:spPr>
+                </pic:pic>
+              </a:graphicData>
+            </a:graphic>
+          </wp:inline>
+        </w:drawing>
+      </w:r>
+    </w:p>
+    <w:p>
+      <w:pPr>
+        <w:spacing w:before="100" w:beforeAutospacing="1" w:after="100" w:afterAutospacing="1"/>
+        <w:ind w:left="720"/>
+        <w:rPr>
+          <w:rFonts w:ascii="Times" w:eastAsia="Times New Roman" w:hAnsi="Times" w:cs="Times New Roman"/>
+          <w:sz w:val="20"/>
+          <w:szCs w:val="20"/>
+        </w:rPr>
       </w:pPr>
     </w:p>
     <w:p>
       <w:pPr>
         <w:pStyle w:val="ListParagraph"/>
-        <w:ind w:left="360"/>
-      </w:pPr>
-      <w:r>
-        <w:t xml:space="preserve">2.  </w:t>
-      </w:r>
-      <w:proofErr w:type="spellStart"/>
-      <w:r>
-        <w:t>GitHub</w:t>
-      </w:r>
-      <w:proofErr w:type="spellEnd"/>
-      <w:r>
-        <w:t xml:space="preserve"> Account:</w:t>
-      </w:r>
+        <w:numPr>
+          <w:ilvl w:val="0"/>
+          <w:numId w:val="4"/>
+        </w:numPr>
+        <w:spacing w:before="100" w:beforeAutospacing="1" w:after="100" w:afterAutospacing="1"/>
+        <w:rPr>
+          <w:rFonts w:ascii="Times" w:eastAsia="Times New Roman" w:hAnsi="Times" w:cs="Times New Roman"/>
+          <w:sz w:val="20"/>
+          <w:szCs w:val="20"/>
+        </w:rPr>
+      </w:pPr>
+      <w:r>
+        <w:rPr>
+          <w:rFonts w:ascii="Times" w:eastAsia="Times New Roman" w:hAnsi="Times" w:cs="Times New Roman"/>
+          <w:sz w:val="20"/>
+          <w:szCs w:val="20"/>
+        </w:rPr>
+        <w:t>Adding a file and push it to remote repository.</w:t>
+      </w:r>
+    </w:p>
+    <w:p>
+      <w:pPr>
+        <w:pStyle w:val="ListParagraph"/>
+        <w:spacing w:before="100" w:beforeAutospacing="1" w:after="100" w:afterAutospacing="1"/>
+        <w:rPr>
+          <w:rFonts w:ascii="Times" w:eastAsia="Times New Roman" w:hAnsi="Times" w:cs="Times New Roman"/>
+          <w:sz w:val="20"/>
+          <w:szCs w:val="20"/>
+        </w:rPr>
+      </w:pPr>
+      <w:r>
+        <w:rPr>
+          <w:rFonts w:ascii="Times" w:eastAsia="Times New Roman" w:hAnsi="Times" w:cs="Times New Roman"/>
+          <w:noProof/>
+          <w:sz w:val="20"/>
+          <w:szCs w:val="20"/>
+        </w:rPr>
+        <w:drawing>
+          <wp:inline distT="0" distB="0" distL="0" distR="0" wp14:anchorId="46EE8B5C" wp14:editId="6C3086E1">
+            <wp:extent cx="5486400" cy="3429000"/>
+            <wp:effectExtent l="0" t="0" r="0" b="0"/>
+            <wp:docPr id="11" name="Picture 11"/>
+            <wp:cNvGraphicFramePr>
+              <a:graphicFrameLocks xmlns:a="http://schemas.openxmlformats.org/drawingml/2006/main" noChangeAspect="1"/>
+            </wp:cNvGraphicFramePr>
+            <a:graphic xmlns:a="http://schemas.openxmlformats.org/drawingml/2006/main">
+              <a:graphicData uri="http://schemas.openxmlformats.org/drawingml/2006/picture">
+                <pic:pic xmlns:pic="http://schemas.openxmlformats.org/drawingml/2006/picture">
+                  <pic:nvPicPr>
+                    <pic:cNvPr id="0" name="Screen Shot 2013-08-26 at 2.05.17 PM.png"/>
+                    <pic:cNvPicPr/>
+                  </pic:nvPicPr>
+                  <pic:blipFill>
+                    <a:blip r:embed="rId18">
+                      <a:extLst>
+                        <a:ext uri="{28A0092B-C50C-407E-A947-70E740481C1C}">
+                          <a14:useLocalDpi xmlns:a14="http://schemas.microsoft.com/office/drawing/2010/main" val="0"/>
+                        </a:ext>
+                      </a:extLst>
+                    </a:blip>
+                    <a:stretch>
+                      <a:fillRect/>
+                    </a:stretch>
+                  </pic:blipFill>
+                  <pic:spPr>
+                    <a:xfrm>
+                      <a:off x="0" y="0"/>
+                      <a:ext cx="5486400" cy="3429000"/>
+                    </a:xfrm>
+                    <a:prstGeom prst="rect">
+                      <a:avLst/>
+                    </a:prstGeom>
+                  </pic:spPr>
+                </pic:pic>
+              </a:graphicData>
+            </a:graphic>
+          </wp:inline>
+        </w:drawing>
+      </w:r>
+    </w:p>
+    <w:p>
+      <w:pPr>
+        <w:pStyle w:val="ListParagraph"/>
+        <w:spacing w:before="100" w:beforeAutospacing="1" w:after="100" w:afterAutospacing="1"/>
+        <w:rPr>
+          <w:rFonts w:ascii="Times" w:eastAsia="Times New Roman" w:hAnsi="Times" w:cs="Times New Roman"/>
+          <w:sz w:val="20"/>
+          <w:szCs w:val="20"/>
+        </w:rPr>
+      </w:pPr>
+    </w:p>
+    <w:p>
+      <w:pPr>
+        <w:pStyle w:val="ListParagraph"/>
+        <w:spacing w:before="100" w:beforeAutospacing="1" w:after="100" w:afterAutospacing="1"/>
+        <w:rPr>
+          <w:rFonts w:ascii="Times" w:eastAsia="Times New Roman" w:hAnsi="Times" w:cs="Times New Roman"/>
+          <w:sz w:val="20"/>
+          <w:szCs w:val="20"/>
+        </w:rPr>
+      </w:pPr>
+      <w:r>
+        <w:rPr>
+          <w:rFonts w:ascii="Times" w:eastAsia="Times New Roman" w:hAnsi="Times" w:cs="Times New Roman"/>
+          <w:sz w:val="20"/>
+          <w:szCs w:val="20"/>
+        </w:rPr>
+        <w:t>Check the remote side:</w:t>
+      </w:r>
+    </w:p>
+    <w:p>
+      <w:pPr>
+        <w:pStyle w:val="ListParagraph"/>
+        <w:spacing w:before="100" w:beforeAutospacing="1" w:after="100" w:afterAutospacing="1"/>
+        <w:rPr>
+          <w:rFonts w:ascii="Times" w:eastAsia="Times New Roman" w:hAnsi="Times" w:cs="Times New Roman"/>
+          <w:sz w:val="20"/>
+          <w:szCs w:val="20"/>
+        </w:rPr>
+      </w:pPr>
+      <w:r>
+        <w:rPr>
+          <w:rFonts w:ascii="Times" w:eastAsia="Times New Roman" w:hAnsi="Times" w:cs="Times New Roman"/>
+          <w:noProof/>
+          <w:sz w:val="20"/>
+          <w:szCs w:val="20"/>
+        </w:rPr>
+        <w:drawing>
+          <wp:inline distT="0" distB="0" distL="0" distR="0" wp14:anchorId="041A64B9" wp14:editId="4B02F8E2">
+            <wp:extent cx="5486400" cy="3429000"/>
+            <wp:effectExtent l="0" t="0" r="0" b="0"/>
+            <wp:docPr id="12" name="Picture 12"/>
+            <wp:cNvGraphicFramePr>
+              <a:graphicFrameLocks xmlns:a="http://schemas.openxmlformats.org/drawingml/2006/main" noChangeAspect="1"/>
+            </wp:cNvGraphicFramePr>
+            <a:graphic xmlns:a="http://schemas.openxmlformats.org/drawingml/2006/main">
+              <a:graphicData uri="http://schemas.openxmlformats.org/drawingml/2006/picture">
+                <pic:pic xmlns:pic="http://schemas.openxmlformats.org/drawingml/2006/picture">
+                  <pic:nvPicPr>
+                    <pic:cNvPr id="0" name="Screen Shot 2013-08-26 at 2.05.49 PM.png"/>
+                    <pic:cNvPicPr/>
+                  </pic:nvPicPr>
+                  <pic:blipFill>
+                    <a:blip r:embed="rId19">
+                      <a:extLst>
+                        <a:ext uri="{28A0092B-C50C-407E-A947-70E740481C1C}">
+                          <a14:useLocalDpi xmlns:a14="http://schemas.microsoft.com/office/drawing/2010/main" val="0"/>
+                        </a:ext>
+                      </a:extLst>
+                    </a:blip>
+                    <a:stretch>
+                      <a:fillRect/>
+                    </a:stretch>
+                  </pic:blipFill>
+                  <pic:spPr>
+                    <a:xfrm>
+                      <a:off x="0" y="0"/>
+                      <a:ext cx="5486400" cy="3429000"/>
+                    </a:xfrm>
+                    <a:prstGeom prst="rect">
+                      <a:avLst/>
+                    </a:prstGeom>
+                  </pic:spPr>
+                </pic:pic>
+              </a:graphicData>
+            </a:graphic>
+          </wp:inline>
+        </w:drawing>
+      </w:r>
+    </w:p>
+    <w:p>
+      <w:pPr>
+        <w:pStyle w:val="ListParagraph"/>
+        <w:spacing w:before="100" w:beforeAutospacing="1" w:after="100" w:afterAutospacing="1"/>
+        <w:rPr>
+          <w:rFonts w:ascii="Times" w:eastAsia="Times New Roman" w:hAnsi="Times" w:cs="Times New Roman"/>
+          <w:sz w:val="20"/>
+          <w:szCs w:val="20"/>
+        </w:rPr>
+      </w:pPr>
+    </w:p>
+    <w:p>
+      <w:pPr>
+        <w:pStyle w:val="ListParagraph"/>
+        <w:spacing w:before="100" w:beforeAutospacing="1" w:after="100" w:afterAutospacing="1"/>
+        <w:rPr>
+          <w:rFonts w:ascii="Times" w:eastAsia="Times New Roman" w:hAnsi="Times" w:cs="Times New Roman"/>
+          <w:sz w:val="20"/>
+          <w:szCs w:val="20"/>
+        </w:rPr>
+      </w:pPr>
       <w:bookmarkStart w:id="0" w:name="_GoBack"/>
       <w:bookmarkEnd w:id="0"/>
-      <w:r>
-        <w:t xml:space="preserve"> </w:t>
-      </w:r>
     </w:p>
     <w:sectPr>
       <w:pgSz w:w="12240" w:h="15840"/>
@@ -433,8 +1110,157 @@
 </file>
 
 <file path=word/numbering.xml><?xml version="1.0" encoding="utf-8"?>
-<w:numbering xmlns:wpc="http://schemas.microsoft.com/office/word/2010/wordprocessingCanvas" xmlns:mo="http://schemas.microsoft.com/office/mac/office/2008/main" xmlns:mc="http://schemas.openxmlformats.org/markup-compatibility/2006" xmlns:mv="urn:schemas-microsoft-com:mac:vml" xmlns:o="urn:schemas-microsoft-com:office:office" xmlns:r="http://schemas.openxmlformats.org/officeDocument/2006/relationships" xmlns:m="http://schemas.openxmlformats.org/officeDocument/2006/math" xmlns:v="urn:schemas-microsoft-com:vml" xmlns:wp14="http://schemas.microsoft.com/office/word/2010/wordprocessingDrawing" xmlns:wp="http://schemas.openxmlformats.org/drawingml/2006/wordprocessingDrawing" xmlns:w10="urn:schemas-microsoft-com:office:word" xmlns:w="http://schemas.openxmlformats.org/wordprocessingml/2006/main" xmlns:w14="http://schemas.microsoft.com/office/word/2010/wordml" xmlns:wpg="http://schemas.microsoft.com/office/word/2010/wordprocessingGroup" xmlns:wpi="http://schemas.microsoft.com/office/word/2010/wordprocessingInk" xmlns:wne="http://schemas.microsoft.com/office/word/2006/wordml" xmlns:wps="http://schemas.microsoft.com/office/word/2010/wordprocessingShape" mc:Ignorable="w14 wp14">
+<w:numbering xmlns:wpc="http://schemas.microsoft.com/office/word/2010/wordprocessingCanvas" xmlns:mc="http://schemas.openxmlformats.org/markup-compatibility/2006" xmlns:o="urn:schemas-microsoft-com:office:office" xmlns:r="http://schemas.openxmlformats.org/officeDocument/2006/relationships" xmlns:m="http://schemas.openxmlformats.org/officeDocument/2006/math" xmlns:v="urn:schemas-microsoft-com:vml" xmlns:wp14="http://schemas.microsoft.com/office/word/2010/wordprocessingDrawing" xmlns:wp="http://schemas.openxmlformats.org/drawingml/2006/wordprocessingDrawing" xmlns:w10="urn:schemas-microsoft-com:office:word" xmlns:w="http://schemas.openxmlformats.org/wordprocessingml/2006/main" xmlns:w14="http://schemas.microsoft.com/office/word/2010/wordml" xmlns:w15="http://schemas.microsoft.com/office/word/2012/wordml" xmlns:wpg="http://schemas.microsoft.com/office/word/2010/wordprocessingGroup" xmlns:wpi="http://schemas.microsoft.com/office/word/2010/wordprocessingInk" xmlns:wne="http://schemas.microsoft.com/office/word/2006/wordml" xmlns:wps="http://schemas.microsoft.com/office/word/2010/wordprocessingShape" mc:Ignorable="w14 w15 wp14">
   <w:abstractNum w:abstractNumId="0">
+    <w:nsid w:val="0652370F"/>
+    <w:multiLevelType w:val="multilevel"/>
+    <w:tmpl w:val="D0BEC252"/>
+    <w:lvl w:ilvl="0">
+      <w:start w:val="1"/>
+      <w:numFmt w:val="bullet"/>
+      <w:lvlText w:val=""/>
+      <w:lvlJc w:val="left"/>
+      <w:pPr>
+        <w:tabs>
+          <w:tab w:val="num" w:pos="720"/>
+        </w:tabs>
+        <w:ind w:left="720" w:hanging="360"/>
+      </w:pPr>
+      <w:rPr>
+        <w:rFonts w:ascii="Symbol" w:hAnsi="Symbol" w:hint="default"/>
+        <w:sz w:val="20"/>
+      </w:rPr>
+    </w:lvl>
+    <w:lvl w:ilvl="1" w:tentative="1">
+      <w:start w:val="1"/>
+      <w:numFmt w:val="bullet"/>
+      <w:lvlText w:val="o"/>
+      <w:lvlJc w:val="left"/>
+      <w:pPr>
+        <w:tabs>
+          <w:tab w:val="num" w:pos="1440"/>
+        </w:tabs>
+        <w:ind w:left="1440" w:hanging="360"/>
+      </w:pPr>
+      <w:rPr>
+        <w:rFonts w:ascii="Courier New" w:hAnsi="Courier New" w:hint="default"/>
+        <w:sz w:val="20"/>
+      </w:rPr>
+    </w:lvl>
+    <w:lvl w:ilvl="2" w:tentative="1">
+      <w:start w:val="1"/>
+      <w:numFmt w:val="bullet"/>
+      <w:lvlText w:val=""/>
+      <w:lvlJc w:val="left"/>
+      <w:pPr>
+        <w:tabs>
+          <w:tab w:val="num" w:pos="2160"/>
+        </w:tabs>
+        <w:ind w:left="2160" w:hanging="360"/>
+      </w:pPr>
+      <w:rPr>
+        <w:rFonts w:ascii="Wingdings" w:hAnsi="Wingdings" w:hint="default"/>
+        <w:sz w:val="20"/>
+      </w:rPr>
+    </w:lvl>
+    <w:lvl w:ilvl="3" w:tentative="1">
+      <w:start w:val="1"/>
+      <w:numFmt w:val="bullet"/>
+      <w:lvlText w:val=""/>
+      <w:lvlJc w:val="left"/>
+      <w:pPr>
+        <w:tabs>
+          <w:tab w:val="num" w:pos="2880"/>
+        </w:tabs>
+        <w:ind w:left="2880" w:hanging="360"/>
+      </w:pPr>
+      <w:rPr>
+        <w:rFonts w:ascii="Wingdings" w:hAnsi="Wingdings" w:hint="default"/>
+        <w:sz w:val="20"/>
+      </w:rPr>
+    </w:lvl>
+    <w:lvl w:ilvl="4" w:tentative="1">
+      <w:start w:val="1"/>
+      <w:numFmt w:val="bullet"/>
+      <w:lvlText w:val=""/>
+      <w:lvlJc w:val="left"/>
+      <w:pPr>
+        <w:tabs>
+          <w:tab w:val="num" w:pos="3600"/>
+        </w:tabs>
+        <w:ind w:left="3600" w:hanging="360"/>
+      </w:pPr>
+      <w:rPr>
+        <w:rFonts w:ascii="Wingdings" w:hAnsi="Wingdings" w:hint="default"/>
+        <w:sz w:val="20"/>
+      </w:rPr>
+    </w:lvl>
+    <w:lvl w:ilvl="5" w:tentative="1">
+      <w:start w:val="1"/>
+      <w:numFmt w:val="bullet"/>
+      <w:lvlText w:val=""/>
+      <w:lvlJc w:val="left"/>
+      <w:pPr>
+        <w:tabs>
+          <w:tab w:val="num" w:pos="4320"/>
+        </w:tabs>
+        <w:ind w:left="4320" w:hanging="360"/>
+      </w:pPr>
+      <w:rPr>
+        <w:rFonts w:ascii="Wingdings" w:hAnsi="Wingdings" w:hint="default"/>
+        <w:sz w:val="20"/>
+      </w:rPr>
+    </w:lvl>
+    <w:lvl w:ilvl="6" w:tentative="1">
+      <w:start w:val="1"/>
+      <w:numFmt w:val="bullet"/>
+      <w:lvlText w:val=""/>
+      <w:lvlJc w:val="left"/>
+      <w:pPr>
+        <w:tabs>
+          <w:tab w:val="num" w:pos="5040"/>
+        </w:tabs>
+        <w:ind w:left="5040" w:hanging="360"/>
+      </w:pPr>
+      <w:rPr>
+        <w:rFonts w:ascii="Wingdings" w:hAnsi="Wingdings" w:hint="default"/>
+        <w:sz w:val="20"/>
+      </w:rPr>
+    </w:lvl>
+    <w:lvl w:ilvl="7" w:tentative="1">
+      <w:start w:val="1"/>
+      <w:numFmt w:val="bullet"/>
+      <w:lvlText w:val=""/>
+      <w:lvlJc w:val="left"/>
+      <w:pPr>
+        <w:tabs>
+          <w:tab w:val="num" w:pos="5760"/>
+        </w:tabs>
+        <w:ind w:left="5760" w:hanging="360"/>
+      </w:pPr>
+      <w:rPr>
+        <w:rFonts w:ascii="Wingdings" w:hAnsi="Wingdings" w:hint="default"/>
+        <w:sz w:val="20"/>
+      </w:rPr>
+    </w:lvl>
+    <w:lvl w:ilvl="8" w:tentative="1">
+      <w:start w:val="1"/>
+      <w:numFmt w:val="bullet"/>
+      <w:lvlText w:val=""/>
+      <w:lvlJc w:val="left"/>
+      <w:pPr>
+        <w:tabs>
+          <w:tab w:val="num" w:pos="6480"/>
+        </w:tabs>
+        <w:ind w:left="6480" w:hanging="360"/>
+      </w:pPr>
+      <w:rPr>
+        <w:rFonts w:ascii="Wingdings" w:hAnsi="Wingdings" w:hint="default"/>
+        <w:sz w:val="20"/>
+      </w:rPr>
+    </w:lvl>
+  </w:abstractNum>
+  <w:abstractNum w:abstractNumId="1">
     <w:nsid w:val="5BCC65FA"/>
     <w:multiLevelType w:val="hybridMultilevel"/>
     <w:tmpl w:val="AAD2C0C2"/>
@@ -523,7 +1349,7 @@
       </w:pPr>
     </w:lvl>
   </w:abstractNum>
-  <w:abstractNum w:abstractNumId="1">
+  <w:abstractNum w:abstractNumId="2">
     <w:nsid w:val="66936507"/>
     <w:multiLevelType w:val="hybridMultilevel"/>
     <w:tmpl w:val="93E09586"/>
@@ -612,7 +1438,7 @@
       </w:pPr>
     </w:lvl>
   </w:abstractNum>
-  <w:abstractNum w:abstractNumId="2">
+  <w:abstractNum w:abstractNumId="3">
     <w:nsid w:val="78831A83"/>
     <w:multiLevelType w:val="hybridMultilevel"/>
     <w:tmpl w:val="F738CF18"/>
@@ -701,7 +1527,98 @@
       </w:pPr>
     </w:lvl>
   </w:abstractNum>
-  <w:abstractNum w:abstractNumId="3">
+  <w:abstractNum w:abstractNumId="4">
+    <w:nsid w:val="7ADE6199"/>
+    <w:multiLevelType w:val="hybridMultilevel"/>
+    <w:tmpl w:val="CAD86496"/>
+    <w:lvl w:ilvl="0" w:tplc="841A5B66">
+      <w:start w:val="3"/>
+      <w:numFmt w:val="lowerLetter"/>
+      <w:lvlText w:val="%1."/>
+      <w:lvlJc w:val="left"/>
+      <w:pPr>
+        <w:ind w:left="1440" w:hanging="360"/>
+      </w:pPr>
+      <w:rPr>
+        <w:rFonts w:asciiTheme="minorHAnsi" w:eastAsiaTheme="minorEastAsia" w:hAnsiTheme="minorHAnsi" w:cstheme="minorBidi" w:hint="default"/>
+        <w:b w:val="0"/>
+        <w:sz w:val="24"/>
+      </w:rPr>
+    </w:lvl>
+    <w:lvl w:ilvl="1" w:tplc="04090019" w:tentative="1">
+      <w:start w:val="1"/>
+      <w:numFmt w:val="lowerLetter"/>
+      <w:lvlText w:val="%2."/>
+      <w:lvlJc w:val="left"/>
+      <w:pPr>
+        <w:ind w:left="2160" w:hanging="360"/>
+      </w:pPr>
+    </w:lvl>
+    <w:lvl w:ilvl="2" w:tplc="0409001B" w:tentative="1">
+      <w:start w:val="1"/>
+      <w:numFmt w:val="lowerRoman"/>
+      <w:lvlText w:val="%3."/>
+      <w:lvlJc w:val="right"/>
+      <w:pPr>
+        <w:ind w:left="2880" w:hanging="180"/>
+      </w:pPr>
+    </w:lvl>
+    <w:lvl w:ilvl="3" w:tplc="0409000F" w:tentative="1">
+      <w:start w:val="1"/>
+      <w:numFmt w:val="decimal"/>
+      <w:lvlText w:val="%4."/>
+      <w:lvlJc w:val="left"/>
+      <w:pPr>
+        <w:ind w:left="3600" w:hanging="360"/>
+      </w:pPr>
+    </w:lvl>
+    <w:lvl w:ilvl="4" w:tplc="04090019" w:tentative="1">
+      <w:start w:val="1"/>
+      <w:numFmt w:val="lowerLetter"/>
+      <w:lvlText w:val="%5."/>
+      <w:lvlJc w:val="left"/>
+      <w:pPr>
+        <w:ind w:left="4320" w:hanging="360"/>
+      </w:pPr>
+    </w:lvl>
+    <w:lvl w:ilvl="5" w:tplc="0409001B" w:tentative="1">
+      <w:start w:val="1"/>
+      <w:numFmt w:val="lowerRoman"/>
+      <w:lvlText w:val="%6."/>
+      <w:lvlJc w:val="right"/>
+      <w:pPr>
+        <w:ind w:left="5040" w:hanging="180"/>
+      </w:pPr>
+    </w:lvl>
+    <w:lvl w:ilvl="6" w:tplc="0409000F" w:tentative="1">
+      <w:start w:val="1"/>
+      <w:numFmt w:val="decimal"/>
+      <w:lvlText w:val="%7."/>
+      <w:lvlJc w:val="left"/>
+      <w:pPr>
+        <w:ind w:left="5760" w:hanging="360"/>
+      </w:pPr>
+    </w:lvl>
+    <w:lvl w:ilvl="7" w:tplc="04090019" w:tentative="1">
+      <w:start w:val="1"/>
+      <w:numFmt w:val="lowerLetter"/>
+      <w:lvlText w:val="%8."/>
+      <w:lvlJc w:val="left"/>
+      <w:pPr>
+        <w:ind w:left="6480" w:hanging="360"/>
+      </w:pPr>
+    </w:lvl>
+    <w:lvl w:ilvl="8" w:tplc="0409001B" w:tentative="1">
+      <w:start w:val="1"/>
+      <w:numFmt w:val="lowerRoman"/>
+      <w:lvlText w:val="%9."/>
+      <w:lvlJc w:val="right"/>
+      <w:pPr>
+        <w:ind w:left="7200" w:hanging="180"/>
+      </w:pPr>
+    </w:lvl>
+  </w:abstractNum>
+  <w:abstractNum w:abstractNumId="5">
     <w:nsid w:val="7BC50FC1"/>
     <w:multiLevelType w:val="hybridMultilevel"/>
     <w:tmpl w:val="2A6860A8"/>
@@ -791,22 +1708,28 @@
     </w:lvl>
   </w:abstractNum>
   <w:num w:numId="1">
+    <w:abstractNumId w:val="5"/>
+  </w:num>
+  <w:num w:numId="2">
+    <w:abstractNumId w:val="1"/>
+  </w:num>
+  <w:num w:numId="3">
     <w:abstractNumId w:val="3"/>
   </w:num>
-  <w:num w:numId="2">
+  <w:num w:numId="4">
+    <w:abstractNumId w:val="2"/>
+  </w:num>
+  <w:num w:numId="5">
     <w:abstractNumId w:val="0"/>
   </w:num>
-  <w:num w:numId="3">
-    <w:abstractNumId w:val="2"/>
-  </w:num>
-  <w:num w:numId="4">
-    <w:abstractNumId w:val="1"/>
+  <w:num w:numId="6">
+    <w:abstractNumId w:val="4"/>
   </w:num>
 </w:numbering>
 </file>
 
 <file path=word/styles.xml><?xml version="1.0" encoding="utf-8"?>
-<w:styles xmlns:mc="http://schemas.openxmlformats.org/markup-compatibility/2006" xmlns:r="http://schemas.openxmlformats.org/officeDocument/2006/relationships" xmlns:w="http://schemas.openxmlformats.org/wordprocessingml/2006/main" xmlns:w14="http://schemas.microsoft.com/office/word/2010/wordml" mc:Ignorable="w14">
+<w:styles xmlns:mc="http://schemas.openxmlformats.org/markup-compatibility/2006" xmlns:r="http://schemas.openxmlformats.org/officeDocument/2006/relationships" xmlns:w="http://schemas.openxmlformats.org/wordprocessingml/2006/main" xmlns:w14="http://schemas.microsoft.com/office/word/2010/wordml" xmlns:w15="http://schemas.microsoft.com/office/word/2012/wordml" mc:Ignorable="w14 w15">
   <w:docDefaults>
     <w:rPrDefault>
       <w:rPr>
@@ -818,148 +1741,416 @@
     </w:rPrDefault>
     <w:pPrDefault/>
   </w:docDefaults>
-  <w:latentStyles w:defLockedState="0" w:defUIPriority="99" w:defSemiHidden="1" w:defUnhideWhenUsed="1" w:defQFormat="0" w:count="276">
-    <w:lsdException w:name="Normal" w:semiHidden="0" w:uiPriority="0" w:unhideWhenUsed="0" w:qFormat="1"/>
-    <w:lsdException w:name="heading 1" w:semiHidden="0" w:uiPriority="9" w:unhideWhenUsed="0" w:qFormat="1"/>
-    <w:lsdException w:name="heading 2" w:uiPriority="9" w:qFormat="1"/>
-    <w:lsdException w:name="heading 3" w:uiPriority="9" w:qFormat="1"/>
-    <w:lsdException w:name="heading 4" w:uiPriority="9" w:qFormat="1"/>
-    <w:lsdException w:name="heading 5" w:uiPriority="9" w:qFormat="1"/>
-    <w:lsdException w:name="heading 6" w:uiPriority="9" w:qFormat="1"/>
-    <w:lsdException w:name="heading 7" w:uiPriority="9" w:qFormat="1"/>
-    <w:lsdException w:name="heading 8" w:uiPriority="9" w:qFormat="1"/>
-    <w:lsdException w:name="heading 9" w:uiPriority="9" w:qFormat="1"/>
-    <w:lsdException w:name="toc 1" w:uiPriority="39"/>
-    <w:lsdException w:name="toc 2" w:uiPriority="39"/>
-    <w:lsdException w:name="toc 3" w:uiPriority="39"/>
-    <w:lsdException w:name="toc 4" w:uiPriority="39"/>
-    <w:lsdException w:name="toc 5" w:uiPriority="39"/>
-    <w:lsdException w:name="toc 6" w:uiPriority="39"/>
-    <w:lsdException w:name="toc 7" w:uiPriority="39"/>
-    <w:lsdException w:name="toc 8" w:uiPriority="39"/>
-    <w:lsdException w:name="toc 9" w:uiPriority="39"/>
-    <w:lsdException w:name="caption" w:uiPriority="35" w:qFormat="1"/>
-    <w:lsdException w:name="Title" w:semiHidden="0" w:uiPriority="10" w:unhideWhenUsed="0" w:qFormat="1"/>
-    <w:lsdException w:name="Default Paragraph Font" w:uiPriority="1"/>
-    <w:lsdException w:name="Subtitle" w:semiHidden="0" w:uiPriority="11" w:unhideWhenUsed="0" w:qFormat="1"/>
-    <w:lsdException w:name="Strong" w:semiHidden="0" w:uiPriority="22" w:unhideWhenUsed="0" w:qFormat="1"/>
-    <w:lsdException w:name="Emphasis" w:semiHidden="0" w:uiPriority="20" w:unhideWhenUsed="0" w:qFormat="1"/>
-    <w:lsdException w:name="Table Grid" w:semiHidden="0" w:uiPriority="59" w:unhideWhenUsed="0"/>
-    <w:lsdException w:name="Placeholder Text" w:unhideWhenUsed="0"/>
-    <w:lsdException w:name="No Spacing" w:semiHidden="0" w:uiPriority="1" w:unhideWhenUsed="0" w:qFormat="1"/>
-    <w:lsdException w:name="Light Shading" w:semiHidden="0" w:uiPriority="60" w:unhideWhenUsed="0"/>
-    <w:lsdException w:name="Light List" w:semiHidden="0" w:uiPriority="61" w:unhideWhenUsed="0"/>
-    <w:lsdException w:name="Light Grid" w:semiHidden="0" w:uiPriority="62" w:unhideWhenUsed="0"/>
-    <w:lsdException w:name="Medium Shading 1" w:semiHidden="0" w:uiPriority="63" w:unhideWhenUsed="0"/>
-    <w:lsdException w:name="Medium Shading 2" w:semiHidden="0" w:uiPriority="64" w:unhideWhenUsed="0"/>
-    <w:lsdException w:name="Medium List 1" w:semiHidden="0" w:uiPriority="65" w:unhideWhenUsed="0"/>
-    <w:lsdException w:name="Medium List 2" w:semiHidden="0" w:uiPriority="66" w:unhideWhenUsed="0"/>
-    <w:lsdException w:name="Medium Grid 1" w:semiHidden="0" w:uiPriority="67" w:unhideWhenUsed="0"/>
-    <w:lsdException w:name="Medium Grid 2" w:semiHidden="0" w:uiPriority="68" w:unhideWhenUsed="0"/>
-    <w:lsdException w:name="Medium Grid 3" w:semiHidden="0" w:uiPriority="69" w:unhideWhenUsed="0"/>
-    <w:lsdException w:name="Dark List" w:semiHidden="0" w:uiPriority="70" w:unhideWhenUsed="0"/>
-    <w:lsdException w:name="Colorful Shading" w:semiHidden="0" w:uiPriority="71" w:unhideWhenUsed="0"/>
-    <w:lsdException w:name="Colorful List" w:semiHidden="0" w:uiPriority="72" w:unhideWhenUsed="0"/>
-    <w:lsdException w:name="Colorful Grid" w:semiHidden="0" w:uiPriority="73" w:unhideWhenUsed="0"/>
-    <w:lsdException w:name="Light Shading Accent 1" w:semiHidden="0" w:uiPriority="60" w:unhideWhenUsed="0"/>
-    <w:lsdException w:name="Light List Accent 1" w:semiHidden="0" w:uiPriority="61" w:unhideWhenUsed="0"/>
-    <w:lsdException w:name="Light Grid Accent 1" w:semiHidden="0" w:uiPriority="62" w:unhideWhenUsed="0"/>
-    <w:lsdException w:name="Medium Shading 1 Accent 1" w:semiHidden="0" w:uiPriority="63" w:unhideWhenUsed="0"/>
-    <w:lsdException w:name="Medium Shading 2 Accent 1" w:semiHidden="0" w:uiPriority="64" w:unhideWhenUsed="0"/>
-    <w:lsdException w:name="Medium List 1 Accent 1" w:semiHidden="0" w:uiPriority="65" w:unhideWhenUsed="0"/>
-    <w:lsdException w:name="Revision" w:unhideWhenUsed="0"/>
-    <w:lsdException w:name="List Paragraph" w:semiHidden="0" w:uiPriority="34" w:unhideWhenUsed="0" w:qFormat="1"/>
-    <w:lsdException w:name="Quote" w:semiHidden="0" w:uiPriority="29" w:unhideWhenUsed="0" w:qFormat="1"/>
-    <w:lsdException w:name="Intense Quote" w:semiHidden="0" w:uiPriority="30" w:unhideWhenUsed="0" w:qFormat="1"/>
-    <w:lsdException w:name="Medium List 2 Accent 1" w:semiHidden="0" w:uiPriority="66" w:unhideWhenUsed="0"/>
-    <w:lsdException w:name="Medium Grid 1 Accent 1" w:semiHidden="0" w:uiPriority="67" w:unhideWhenUsed="0"/>
-    <w:lsdException w:name="Medium Grid 2 Accent 1" w:semiHidden="0" w:uiPriority="68" w:unhideWhenUsed="0"/>
-    <w:lsdException w:name="Medium Grid 3 Accent 1" w:semiHidden="0" w:uiPriority="69" w:unhideWhenUsed="0"/>
-    <w:lsdException w:name="Dark List Accent 1" w:semiHidden="0" w:uiPriority="70" w:unhideWhenUsed="0"/>
-    <w:lsdException w:name="Colorful Shading Accent 1" w:semiHidden="0" w:uiPriority="71" w:unhideWhenUsed="0"/>
-    <w:lsdException w:name="Colorful List Accent 1" w:semiHidden="0" w:uiPriority="72" w:unhideWhenUsed="0"/>
-    <w:lsdException w:name="Colorful Grid Accent 1" w:semiHidden="0" w:uiPriority="73" w:unhideWhenUsed="0"/>
-    <w:lsdException w:name="Light Shading Accent 2" w:semiHidden="0" w:uiPriority="60" w:unhideWhenUsed="0"/>
-    <w:lsdException w:name="Light List Accent 2" w:semiHidden="0" w:uiPriority="61" w:unhideWhenUsed="0"/>
-    <w:lsdException w:name="Light Grid Accent 2" w:semiHidden="0" w:uiPriority="62" w:unhideWhenUsed="0"/>
-    <w:lsdException w:name="Medium Shading 1 Accent 2" w:semiHidden="0" w:uiPriority="63" w:unhideWhenUsed="0"/>
-    <w:lsdException w:name="Medium Shading 2 Accent 2" w:semiHidden="0" w:uiPriority="64" w:unhideWhenUsed="0"/>
-    <w:lsdException w:name="Medium List 1 Accent 2" w:semiHidden="0" w:uiPriority="65" w:unhideWhenUsed="0"/>
-    <w:lsdException w:name="Medium List 2 Accent 2" w:semiHidden="0" w:uiPriority="66" w:unhideWhenUsed="0"/>
-    <w:lsdException w:name="Medium Grid 1 Accent 2" w:semiHidden="0" w:uiPriority="67" w:unhideWhenUsed="0"/>
-    <w:lsdException w:name="Medium Grid 2 Accent 2" w:semiHidden="0" w:uiPriority="68" w:unhideWhenUsed="0"/>
-    <w:lsdException w:name="Medium Grid 3 Accent 2" w:semiHidden="0" w:uiPriority="69" w:unhideWhenUsed="0"/>
-    <w:lsdException w:name="Dark List Accent 2" w:semiHidden="0" w:uiPriority="70" w:unhideWhenUsed="0"/>
-    <w:lsdException w:name="Colorful Shading Accent 2" w:semiHidden="0" w:uiPriority="71" w:unhideWhenUsed="0"/>
-    <w:lsdException w:name="Colorful List Accent 2" w:semiHidden="0" w:uiPriority="72" w:unhideWhenUsed="0"/>
-    <w:lsdException w:name="Colorful Grid Accent 2" w:semiHidden="0" w:uiPriority="73" w:unhideWhenUsed="0"/>
-    <w:lsdException w:name="Light Shading Accent 3" w:semiHidden="0" w:uiPriority="60" w:unhideWhenUsed="0"/>
-    <w:lsdException w:name="Light List Accent 3" w:semiHidden="0" w:uiPriority="61" w:unhideWhenUsed="0"/>
-    <w:lsdException w:name="Light Grid Accent 3" w:semiHidden="0" w:uiPriority="62" w:unhideWhenUsed="0"/>
-    <w:lsdException w:name="Medium Shading 1 Accent 3" w:semiHidden="0" w:uiPriority="63" w:unhideWhenUsed="0"/>
-    <w:lsdException w:name="Medium Shading 2 Accent 3" w:semiHidden="0" w:uiPriority="64" w:unhideWhenUsed="0"/>
-    <w:lsdException w:name="Medium List 1 Accent 3" w:semiHidden="0" w:uiPriority="65" w:unhideWhenUsed="0"/>
-    <w:lsdException w:name="Medium List 2 Accent 3" w:semiHidden="0" w:uiPriority="66" w:unhideWhenUsed="0"/>
-    <w:lsdException w:name="Medium Grid 1 Accent 3" w:semiHidden="0" w:uiPriority="67" w:unhideWhenUsed="0"/>
-    <w:lsdException w:name="Medium Grid 2 Accent 3" w:semiHidden="0" w:uiPriority="68" w:unhideWhenUsed="0"/>
-    <w:lsdException w:name="Medium Grid 3 Accent 3" w:semiHidden="0" w:uiPriority="69" w:unhideWhenUsed="0"/>
-    <w:lsdException w:name="Dark List Accent 3" w:semiHidden="0" w:uiPriority="70" w:unhideWhenUsed="0"/>
-    <w:lsdException w:name="Colorful Shading Accent 3" w:semiHidden="0" w:uiPriority="71" w:unhideWhenUsed="0"/>
-    <w:lsdException w:name="Colorful List Accent 3" w:semiHidden="0" w:uiPriority="72" w:unhideWhenUsed="0"/>
-    <w:lsdException w:name="Colorful Grid Accent 3" w:semiHidden="0" w:uiPriority="73" w:unhideWhenUsed="0"/>
-    <w:lsdException w:name="Light Shading Accent 4" w:semiHidden="0" w:uiPriority="60" w:unhideWhenUsed="0"/>
-    <w:lsdException w:name="Light List Accent 4" w:semiHidden="0" w:uiPriority="61" w:unhideWhenUsed="0"/>
-    <w:lsdException w:name="Light Grid Accent 4" w:semiHidden="0" w:uiPriority="62" w:unhideWhenUsed="0"/>
-    <w:lsdException w:name="Medium Shading 1 Accent 4" w:semiHidden="0" w:uiPriority="63" w:unhideWhenUsed="0"/>
-    <w:lsdException w:name="Medium Shading 2 Accent 4" w:semiHidden="0" w:uiPriority="64" w:unhideWhenUsed="0"/>
-    <w:lsdException w:name="Medium List 1 Accent 4" w:semiHidden="0" w:uiPriority="65" w:unhideWhenUsed="0"/>
-    <w:lsdException w:name="Medium List 2 Accent 4" w:semiHidden="0" w:uiPriority="66" w:unhideWhenUsed="0"/>
-    <w:lsdException w:name="Medium Grid 1 Accent 4" w:semiHidden="0" w:uiPriority="67" w:unhideWhenUsed="0"/>
-    <w:lsdException w:name="Medium Grid 2 Accent 4" w:semiHidden="0" w:uiPriority="68" w:unhideWhenUsed="0"/>
-    <w:lsdException w:name="Medium Grid 3 Accent 4" w:semiHidden="0" w:uiPriority="69" w:unhideWhenUsed="0"/>
-    <w:lsdException w:name="Dark List Accent 4" w:semiHidden="0" w:uiPriority="70" w:unhideWhenUsed="0"/>
-    <w:lsdException w:name="Colorful Shading Accent 4" w:semiHidden="0" w:uiPriority="71" w:unhideWhenUsed="0"/>
-    <w:lsdException w:name="Colorful List Accent 4" w:semiHidden="0" w:uiPriority="72" w:unhideWhenUsed="0"/>
-    <w:lsdException w:name="Colorful Grid Accent 4" w:semiHidden="0" w:uiPriority="73" w:unhideWhenUsed="0"/>
-    <w:lsdException w:name="Light Shading Accent 5" w:semiHidden="0" w:uiPriority="60" w:unhideWhenUsed="0"/>
-    <w:lsdException w:name="Light List Accent 5" w:semiHidden="0" w:uiPriority="61" w:unhideWhenUsed="0"/>
-    <w:lsdException w:name="Light Grid Accent 5" w:semiHidden="0" w:uiPriority="62" w:unhideWhenUsed="0"/>
-    <w:lsdException w:name="Medium Shading 1 Accent 5" w:semiHidden="0" w:uiPriority="63" w:unhideWhenUsed="0"/>
-    <w:lsdException w:name="Medium Shading 2 Accent 5" w:semiHidden="0" w:uiPriority="64" w:unhideWhenUsed="0"/>
-    <w:lsdException w:name="Medium List 1 Accent 5" w:semiHidden="0" w:uiPriority="65" w:unhideWhenUsed="0"/>
-    <w:lsdException w:name="Medium List 2 Accent 5" w:semiHidden="0" w:uiPriority="66" w:unhideWhenUsed="0"/>
-    <w:lsdException w:name="Medium Grid 1 Accent 5" w:semiHidden="0" w:uiPriority="67" w:unhideWhenUsed="0"/>
-    <w:lsdException w:name="Medium Grid 2 Accent 5" w:semiHidden="0" w:uiPriority="68" w:unhideWhenUsed="0"/>
-    <w:lsdException w:name="Medium Grid 3 Accent 5" w:semiHidden="0" w:uiPriority="69" w:unhideWhenUsed="0"/>
-    <w:lsdException w:name="Dark List Accent 5" w:semiHidden="0" w:uiPriority="70" w:unhideWhenUsed="0"/>
-    <w:lsdException w:name="Colorful Shading Accent 5" w:semiHidden="0" w:uiPriority="71" w:unhideWhenUsed="0"/>
-    <w:lsdException w:name="Colorful List Accent 5" w:semiHidden="0" w:uiPriority="72" w:unhideWhenUsed="0"/>
-    <w:lsdException w:name="Colorful Grid Accent 5" w:semiHidden="0" w:uiPriority="73" w:unhideWhenUsed="0"/>
-    <w:lsdException w:name="Light Shading Accent 6" w:semiHidden="0" w:uiPriority="60" w:unhideWhenUsed="0"/>
-    <w:lsdException w:name="Light List Accent 6" w:semiHidden="0" w:uiPriority="61" w:unhideWhenUsed="0"/>
-    <w:lsdException w:name="Light Grid Accent 6" w:semiHidden="0" w:uiPriority="62" w:unhideWhenUsed="0"/>
-    <w:lsdException w:name="Medium Shading 1 Accent 6" w:semiHidden="0" w:uiPriority="63" w:unhideWhenUsed="0"/>
-    <w:lsdException w:name="Medium Shading 2 Accent 6" w:semiHidden="0" w:uiPriority="64" w:unhideWhenUsed="0"/>
-    <w:lsdException w:name="Medium List 1 Accent 6" w:semiHidden="0" w:uiPriority="65" w:unhideWhenUsed="0"/>
-    <w:lsdException w:name="Medium List 2 Accent 6" w:semiHidden="0" w:uiPriority="66" w:unhideWhenUsed="0"/>
-    <w:lsdException w:name="Medium Grid 1 Accent 6" w:semiHidden="0" w:uiPriority="67" w:unhideWhenUsed="0"/>
-    <w:lsdException w:name="Medium Grid 2 Accent 6" w:semiHidden="0" w:uiPriority="68" w:unhideWhenUsed="0"/>
-    <w:lsdException w:name="Medium Grid 3 Accent 6" w:semiHidden="0" w:uiPriority="69" w:unhideWhenUsed="0"/>
-    <w:lsdException w:name="Dark List Accent 6" w:semiHidden="0" w:uiPriority="70" w:unhideWhenUsed="0"/>
-    <w:lsdException w:name="Colorful Shading Accent 6" w:semiHidden="0" w:uiPriority="71" w:unhideWhenUsed="0"/>
-    <w:lsdException w:name="Colorful List Accent 6" w:semiHidden="0" w:uiPriority="72" w:unhideWhenUsed="0"/>
-    <w:lsdException w:name="Colorful Grid Accent 6" w:semiHidden="0" w:uiPriority="73" w:unhideWhenUsed="0"/>
-    <w:lsdException w:name="Subtle Emphasis" w:semiHidden="0" w:uiPriority="19" w:unhideWhenUsed="0" w:qFormat="1"/>
-    <w:lsdException w:name="Intense Emphasis" w:semiHidden="0" w:uiPriority="21" w:unhideWhenUsed="0" w:qFormat="1"/>
-    <w:lsdException w:name="Subtle Reference" w:semiHidden="0" w:uiPriority="31" w:unhideWhenUsed="0" w:qFormat="1"/>
-    <w:lsdException w:name="Intense Reference" w:semiHidden="0" w:uiPriority="32" w:unhideWhenUsed="0" w:qFormat="1"/>
-    <w:lsdException w:name="Book Title" w:semiHidden="0" w:uiPriority="33" w:unhideWhenUsed="0" w:qFormat="1"/>
-    <w:lsdException w:name="Bibliography" w:uiPriority="37"/>
-    <w:lsdException w:name="TOC Heading" w:uiPriority="39" w:qFormat="1"/>
+  <w:latentStyles w:defLockedState="0" w:defUIPriority="99" w:defSemiHidden="0" w:defUnhideWhenUsed="0" w:defQFormat="0" w:count="371">
+    <w:lsdException w:name="Normal" w:uiPriority="0" w:qFormat="1"/>
+    <w:lsdException w:name="heading 1" w:uiPriority="9" w:qFormat="1"/>
+    <w:lsdException w:name="heading 2" w:semiHidden="1" w:uiPriority="9" w:unhideWhenUsed="1" w:qFormat="1"/>
+    <w:lsdException w:name="heading 3" w:semiHidden="1" w:uiPriority="9" w:unhideWhenUsed="1" w:qFormat="1"/>
+    <w:lsdException w:name="heading 4" w:semiHidden="1" w:uiPriority="9" w:unhideWhenUsed="1" w:qFormat="1"/>
+    <w:lsdException w:name="heading 5" w:semiHidden="1" w:uiPriority="9" w:unhideWhenUsed="1" w:qFormat="1"/>
+    <w:lsdException w:name="heading 6" w:semiHidden="1" w:uiPriority="9" w:unhideWhenUsed="1" w:qFormat="1"/>
+    <w:lsdException w:name="heading 7" w:semiHidden="1" w:uiPriority="9" w:unhideWhenUsed="1" w:qFormat="1"/>
+    <w:lsdException w:name="heading 8" w:semiHidden="1" w:uiPriority="9" w:unhideWhenUsed="1" w:qFormat="1"/>
+    <w:lsdException w:name="heading 9" w:semiHidden="1" w:uiPriority="9" w:unhideWhenUsed="1" w:qFormat="1"/>
+    <w:lsdException w:name="index 1" w:semiHidden="1" w:unhideWhenUsed="1"/>
+    <w:lsdException w:name="index 2" w:semiHidden="1" w:unhideWhenUsed="1"/>
+    <w:lsdException w:name="index 3" w:semiHidden="1" w:unhideWhenUsed="1"/>
+    <w:lsdException w:name="index 4" w:semiHidden="1" w:unhideWhenUsed="1"/>
+    <w:lsdException w:name="index 5" w:semiHidden="1" w:unhideWhenUsed="1"/>
+    <w:lsdException w:name="index 6" w:semiHidden="1" w:unhideWhenUsed="1"/>
+    <w:lsdException w:name="index 7" w:semiHidden="1" w:unhideWhenUsed="1"/>
+    <w:lsdException w:name="index 8" w:semiHidden="1" w:unhideWhenUsed="1"/>
+    <w:lsdException w:name="index 9" w:semiHidden="1" w:unhideWhenUsed="1"/>
+    <w:lsdException w:name="toc 1" w:semiHidden="1" w:uiPriority="39" w:unhideWhenUsed="1"/>
+    <w:lsdException w:name="toc 2" w:semiHidden="1" w:uiPriority="39" w:unhideWhenUsed="1"/>
+    <w:lsdException w:name="toc 3" w:semiHidden="1" w:uiPriority="39" w:unhideWhenUsed="1"/>
+    <w:lsdException w:name="toc 4" w:semiHidden="1" w:uiPriority="39" w:unhideWhenUsed="1"/>
+    <w:lsdException w:name="toc 5" w:semiHidden="1" w:uiPriority="39" w:unhideWhenUsed="1"/>
+    <w:lsdException w:name="toc 6" w:semiHidden="1" w:uiPriority="39" w:unhideWhenUsed="1"/>
+    <w:lsdException w:name="toc 7" w:semiHidden="1" w:uiPriority="39" w:unhideWhenUsed="1"/>
+    <w:lsdException w:name="toc 8" w:semiHidden="1" w:uiPriority="39" w:unhideWhenUsed="1"/>
+    <w:lsdException w:name="toc 9" w:semiHidden="1" w:uiPriority="39" w:unhideWhenUsed="1"/>
+    <w:lsdException w:name="Normal Indent" w:semiHidden="1" w:unhideWhenUsed="1"/>
+    <w:lsdException w:name="footnote text" w:semiHidden="1" w:unhideWhenUsed="1"/>
+    <w:lsdException w:name="annotation text" w:semiHidden="1" w:unhideWhenUsed="1"/>
+    <w:lsdException w:name="header" w:semiHidden="1" w:unhideWhenUsed="1"/>
+    <w:lsdException w:name="footer" w:semiHidden="1" w:unhideWhenUsed="1"/>
+    <w:lsdException w:name="index heading" w:semiHidden="1" w:unhideWhenUsed="1"/>
+    <w:lsdException w:name="caption" w:semiHidden="1" w:uiPriority="35" w:unhideWhenUsed="1" w:qFormat="1"/>
+    <w:lsdException w:name="table of figures" w:semiHidden="1" w:unhideWhenUsed="1"/>
+    <w:lsdException w:name="envelope address" w:semiHidden="1" w:unhideWhenUsed="1"/>
+    <w:lsdException w:name="envelope return" w:semiHidden="1" w:unhideWhenUsed="1"/>
+    <w:lsdException w:name="footnote reference" w:semiHidden="1" w:unhideWhenUsed="1"/>
+    <w:lsdException w:name="annotation reference" w:semiHidden="1" w:unhideWhenUsed="1"/>
+    <w:lsdException w:name="line number" w:semiHidden="1" w:unhideWhenUsed="1"/>
+    <w:lsdException w:name="page number" w:semiHidden="1" w:unhideWhenUsed="1"/>
+    <w:lsdException w:name="endnote reference" w:semiHidden="1" w:unhideWhenUsed="1"/>
+    <w:lsdException w:name="endnote text" w:semiHidden="1" w:unhideWhenUsed="1"/>
+    <w:lsdException w:name="table of authorities" w:semiHidden="1" w:unhideWhenUsed="1"/>
+    <w:lsdException w:name="macro" w:semiHidden="1" w:unhideWhenUsed="1"/>
+    <w:lsdException w:name="toa heading" w:semiHidden="1" w:unhideWhenUsed="1"/>
+    <w:lsdException w:name="List" w:semiHidden="1" w:unhideWhenUsed="1"/>
+    <w:lsdException w:name="List Bullet" w:semiHidden="1" w:unhideWhenUsed="1"/>
+    <w:lsdException w:name="List Number" w:semiHidden="1" w:unhideWhenUsed="1"/>
+    <w:lsdException w:name="List 2" w:semiHidden="1" w:unhideWhenUsed="1"/>
+    <w:lsdException w:name="List 3" w:semiHidden="1" w:unhideWhenUsed="1"/>
+    <w:lsdException w:name="List 4" w:semiHidden="1" w:unhideWhenUsed="1"/>
+    <w:lsdException w:name="List 5" w:semiHidden="1" w:unhideWhenUsed="1"/>
+    <w:lsdException w:name="List Bullet 2" w:semiHidden="1" w:unhideWhenUsed="1"/>
+    <w:lsdException w:name="List Bullet 3" w:semiHidden="1" w:unhideWhenUsed="1"/>
+    <w:lsdException w:name="List Bullet 4" w:semiHidden="1" w:unhideWhenUsed="1"/>
+    <w:lsdException w:name="List Bullet 5" w:semiHidden="1" w:unhideWhenUsed="1"/>
+    <w:lsdException w:name="List Number 2" w:semiHidden="1" w:unhideWhenUsed="1"/>
+    <w:lsdException w:name="List Number 3" w:semiHidden="1" w:unhideWhenUsed="1"/>
+    <w:lsdException w:name="List Number 4" w:semiHidden="1" w:unhideWhenUsed="1"/>
+    <w:lsdException w:name="List Number 5" w:semiHidden="1" w:unhideWhenUsed="1"/>
+    <w:lsdException w:name="Title" w:uiPriority="10" w:qFormat="1"/>
+    <w:lsdException w:name="Closing" w:semiHidden="1" w:unhideWhenUsed="1"/>
+    <w:lsdException w:name="Signature" w:semiHidden="1" w:unhideWhenUsed="1"/>
+    <w:lsdException w:name="Default Paragraph Font" w:semiHidden="1" w:uiPriority="1" w:unhideWhenUsed="1"/>
+    <w:lsdException w:name="Body Text" w:semiHidden="1" w:unhideWhenUsed="1"/>
+    <w:lsdException w:name="Body Text Indent" w:semiHidden="1" w:unhideWhenUsed="1"/>
+    <w:lsdException w:name="List Continue" w:semiHidden="1" w:unhideWhenUsed="1"/>
+    <w:lsdException w:name="List Continue 2" w:semiHidden="1" w:unhideWhenUsed="1"/>
+    <w:lsdException w:name="List Continue 3" w:semiHidden="1" w:unhideWhenUsed="1"/>
+    <w:lsdException w:name="List Continue 4" w:semiHidden="1" w:unhideWhenUsed="1"/>
+    <w:lsdException w:name="List Continue 5" w:semiHidden="1" w:unhideWhenUsed="1"/>
+    <w:lsdException w:name="Message Header" w:semiHidden="1" w:unhideWhenUsed="1"/>
+    <w:lsdException w:name="Subtitle" w:uiPriority="11" w:qFormat="1"/>
+    <w:lsdException w:name="Salutation" w:semiHidden="1" w:unhideWhenUsed="1"/>
+    <w:lsdException w:name="Date" w:semiHidden="1" w:unhideWhenUsed="1"/>
+    <w:lsdException w:name="Body Text First Indent" w:semiHidden="1" w:unhideWhenUsed="1"/>
+    <w:lsdException w:name="Body Text First Indent 2" w:semiHidden="1" w:unhideWhenUsed="1"/>
+    <w:lsdException w:name="Note Heading" w:semiHidden="1" w:unhideWhenUsed="1"/>
+    <w:lsdException w:name="Body Text 2" w:semiHidden="1" w:unhideWhenUsed="1"/>
+    <w:lsdException w:name="Body Text 3" w:semiHidden="1" w:unhideWhenUsed="1"/>
+    <w:lsdException w:name="Body Text Indent 2" w:semiHidden="1" w:unhideWhenUsed="1"/>
+    <w:lsdException w:name="Body Text Indent 3" w:semiHidden="1" w:unhideWhenUsed="1"/>
+    <w:lsdException w:name="Block Text" w:semiHidden="1" w:unhideWhenUsed="1"/>
+    <w:lsdException w:name="Hyperlink" w:semiHidden="1" w:unhideWhenUsed="1"/>
+    <w:lsdException w:name="FollowedHyperlink" w:semiHidden="1" w:unhideWhenUsed="1"/>
+    <w:lsdException w:name="Strong" w:uiPriority="22" w:qFormat="1"/>
+    <w:lsdException w:name="Emphasis" w:uiPriority="20" w:qFormat="1"/>
+    <w:lsdException w:name="Document Map" w:semiHidden="1" w:unhideWhenUsed="1"/>
+    <w:lsdException w:name="Plain Text" w:semiHidden="1" w:unhideWhenUsed="1"/>
+    <w:lsdException w:name="E-mail Signature" w:semiHidden="1" w:unhideWhenUsed="1"/>
+    <w:lsdException w:name="HTML Top of Form" w:semiHidden="1" w:unhideWhenUsed="1"/>
+    <w:lsdException w:name="HTML Bottom of Form" w:semiHidden="1" w:unhideWhenUsed="1"/>
+    <w:lsdException w:name="Normal (Web)" w:semiHidden="1" w:unhideWhenUsed="1"/>
+    <w:lsdException w:name="HTML Acronym" w:semiHidden="1" w:unhideWhenUsed="1"/>
+    <w:lsdException w:name="HTML Address" w:semiHidden="1" w:unhideWhenUsed="1"/>
+    <w:lsdException w:name="HTML Cite" w:semiHidden="1" w:unhideWhenUsed="1"/>
+    <w:lsdException w:name="HTML Code" w:semiHidden="1" w:unhideWhenUsed="1"/>
+    <w:lsdException w:name="HTML Definition" w:semiHidden="1" w:unhideWhenUsed="1"/>
+    <w:lsdException w:name="HTML Keyboard" w:semiHidden="1" w:unhideWhenUsed="1"/>
+    <w:lsdException w:name="HTML Preformatted" w:semiHidden="1" w:unhideWhenUsed="1"/>
+    <w:lsdException w:name="HTML Sample" w:semiHidden="1" w:unhideWhenUsed="1"/>
+    <w:lsdException w:name="HTML Typewriter" w:semiHidden="1" w:unhideWhenUsed="1"/>
+    <w:lsdException w:name="HTML Variable" w:semiHidden="1" w:unhideWhenUsed="1"/>
+    <w:lsdException w:name="Normal Table" w:semiHidden="1" w:unhideWhenUsed="1"/>
+    <w:lsdException w:name="annotation subject" w:semiHidden="1" w:unhideWhenUsed="1"/>
+    <w:lsdException w:name="No List" w:semiHidden="1" w:unhideWhenUsed="1"/>
+    <w:lsdException w:name="Outline List 1" w:semiHidden="1" w:unhideWhenUsed="1"/>
+    <w:lsdException w:name="Outline List 2" w:semiHidden="1" w:unhideWhenUsed="1"/>
+    <w:lsdException w:name="Outline List 3" w:semiHidden="1" w:unhideWhenUsed="1"/>
+    <w:lsdException w:name="Table Simple 1" w:semiHidden="1" w:unhideWhenUsed="1"/>
+    <w:lsdException w:name="Table Simple 2" w:semiHidden="1" w:unhideWhenUsed="1"/>
+    <w:lsdException w:name="Table Simple 3" w:semiHidden="1" w:unhideWhenUsed="1"/>
+    <w:lsdException w:name="Table Classic 1" w:semiHidden="1" w:unhideWhenUsed="1"/>
+    <w:lsdException w:name="Table Classic 2" w:semiHidden="1" w:unhideWhenUsed="1"/>
+    <w:lsdException w:name="Table Classic 3" w:semiHidden="1" w:unhideWhenUsed="1"/>
+    <w:lsdException w:name="Table Classic 4" w:semiHidden="1" w:unhideWhenUsed="1"/>
+    <w:lsdException w:name="Table Colorful 1" w:semiHidden="1" w:unhideWhenUsed="1"/>
+    <w:lsdException w:name="Table Colorful 2" w:semiHidden="1" w:unhideWhenUsed="1"/>
+    <w:lsdException w:name="Table Colorful 3" w:semiHidden="1" w:unhideWhenUsed="1"/>
+    <w:lsdException w:name="Table Columns 1" w:semiHidden="1" w:unhideWhenUsed="1"/>
+    <w:lsdException w:name="Table Columns 2" w:semiHidden="1" w:unhideWhenUsed="1"/>
+    <w:lsdException w:name="Table Columns 3" w:semiHidden="1" w:unhideWhenUsed="1"/>
+    <w:lsdException w:name="Table Columns 4" w:semiHidden="1" w:unhideWhenUsed="1"/>
+    <w:lsdException w:name="Table Columns 5" w:semiHidden="1" w:unhideWhenUsed="1"/>
+    <w:lsdException w:name="Table Grid 1" w:semiHidden="1" w:unhideWhenUsed="1"/>
+    <w:lsdException w:name="Table Grid 2" w:semiHidden="1" w:unhideWhenUsed="1"/>
+    <w:lsdException w:name="Table Grid 3" w:semiHidden="1" w:unhideWhenUsed="1"/>
+    <w:lsdException w:name="Table Grid 4" w:semiHidden="1" w:unhideWhenUsed="1"/>
+    <w:lsdException w:name="Table Grid 5" w:semiHidden="1" w:unhideWhenUsed="1"/>
+    <w:lsdException w:name="Table Grid 6" w:semiHidden="1" w:unhideWhenUsed="1"/>
+    <w:lsdException w:name="Table Grid 7" w:semiHidden="1" w:unhideWhenUsed="1"/>
+    <w:lsdException w:name="Table Grid 8" w:semiHidden="1" w:unhideWhenUsed="1"/>
+    <w:lsdException w:name="Table List 1" w:semiHidden="1" w:unhideWhenUsed="1"/>
+    <w:lsdException w:name="Table List 2" w:semiHidden="1" w:unhideWhenUsed="1"/>
+    <w:lsdException w:name="Table List 3" w:semiHidden="1" w:unhideWhenUsed="1"/>
+    <w:lsdException w:name="Table List 4" w:semiHidden="1" w:unhideWhenUsed="1"/>
+    <w:lsdException w:name="Table List 5" w:semiHidden="1" w:unhideWhenUsed="1"/>
+    <w:lsdException w:name="Table List 6" w:semiHidden="1" w:unhideWhenUsed="1"/>
+    <w:lsdException w:name="Table List 7" w:semiHidden="1" w:unhideWhenUsed="1"/>
+    <w:lsdException w:name="Table List 8" w:semiHidden="1" w:unhideWhenUsed="1"/>
+    <w:lsdException w:name="Table 3D effects 1" w:semiHidden="1" w:unhideWhenUsed="1"/>
+    <w:lsdException w:name="Table 3D effects 2" w:semiHidden="1" w:unhideWhenUsed="1"/>
+    <w:lsdException w:name="Table 3D effects 3" w:semiHidden="1" w:unhideWhenUsed="1"/>
+    <w:lsdException w:name="Table Contemporary" w:semiHidden="1" w:unhideWhenUsed="1"/>
+    <w:lsdException w:name="Table Elegant" w:semiHidden="1" w:unhideWhenUsed="1"/>
+    <w:lsdException w:name="Table Professional" w:semiHidden="1" w:unhideWhenUsed="1"/>
+    <w:lsdException w:name="Table Subtle 1" w:semiHidden="1" w:unhideWhenUsed="1"/>
+    <w:lsdException w:name="Table Subtle 2" w:semiHidden="1" w:unhideWhenUsed="1"/>
+    <w:lsdException w:name="Table Web 1" w:semiHidden="1" w:unhideWhenUsed="1"/>
+    <w:lsdException w:name="Table Web 2" w:semiHidden="1" w:unhideWhenUsed="1"/>
+    <w:lsdException w:name="Table Web 3" w:semiHidden="1" w:unhideWhenUsed="1"/>
+    <w:lsdException w:name="Balloon Text" w:semiHidden="1" w:unhideWhenUsed="1"/>
+    <w:lsdException w:name="Table Grid" w:uiPriority="59"/>
+    <w:lsdException w:name="Table Theme" w:semiHidden="1" w:unhideWhenUsed="1"/>
+    <w:lsdException w:name="Placeholder Text" w:semiHidden="1"/>
+    <w:lsdException w:name="No Spacing" w:uiPriority="1" w:qFormat="1"/>
+    <w:lsdException w:name="Light Shading" w:uiPriority="60"/>
+    <w:lsdException w:name="Light List" w:uiPriority="61"/>
+    <w:lsdException w:name="Light Grid" w:uiPriority="62"/>
+    <w:lsdException w:name="Medium Shading 1" w:uiPriority="63"/>
+    <w:lsdException w:name="Medium Shading 2" w:uiPriority="64"/>
+    <w:lsdException w:name="Medium List 1" w:uiPriority="65"/>
+    <w:lsdException w:name="Medium List 2" w:uiPriority="66"/>
+    <w:lsdException w:name="Medium Grid 1" w:uiPriority="67"/>
+    <w:lsdException w:name="Medium Grid 2" w:uiPriority="68"/>
+    <w:lsdException w:name="Medium Grid 3" w:uiPriority="69"/>
+    <w:lsdException w:name="Dark List" w:uiPriority="70"/>
+    <w:lsdException w:name="Colorful Shading" w:uiPriority="71"/>
+    <w:lsdException w:name="Colorful List" w:uiPriority="72"/>
+    <w:lsdException w:name="Colorful Grid" w:uiPriority="73"/>
+    <w:lsdException w:name="Light Shading Accent 1" w:uiPriority="60"/>
+    <w:lsdException w:name="Light List Accent 1" w:uiPriority="61"/>
+    <w:lsdException w:name="Light Grid Accent 1" w:uiPriority="62"/>
+    <w:lsdException w:name="Medium Shading 1 Accent 1" w:uiPriority="63"/>
+    <w:lsdException w:name="Medium Shading 2 Accent 1" w:uiPriority="64"/>
+    <w:lsdException w:name="Medium List 1 Accent 1" w:uiPriority="65"/>
+    <w:lsdException w:name="Revision" w:semiHidden="1"/>
+    <w:lsdException w:name="List Paragraph" w:uiPriority="34" w:qFormat="1"/>
+    <w:lsdException w:name="Quote" w:uiPriority="29" w:qFormat="1"/>
+    <w:lsdException w:name="Intense Quote" w:uiPriority="30" w:qFormat="1"/>
+    <w:lsdException w:name="Medium List 2 Accent 1" w:uiPriority="66"/>
+    <w:lsdException w:name="Medium Grid 1 Accent 1" w:uiPriority="67"/>
+    <w:lsdException w:name="Medium Grid 2 Accent 1" w:uiPriority="68"/>
+    <w:lsdException w:name="Medium Grid 3 Accent 1" w:uiPriority="69"/>
+    <w:lsdException w:name="Dark List Accent 1" w:uiPriority="70"/>
+    <w:lsdException w:name="Colorful Shading Accent 1" w:uiPriority="71"/>
+    <w:lsdException w:name="Colorful List Accent 1" w:uiPriority="72"/>
+    <w:lsdException w:name="Colorful Grid Accent 1" w:uiPriority="73"/>
+    <w:lsdException w:name="Light Shading Accent 2" w:uiPriority="60"/>
+    <w:lsdException w:name="Light List Accent 2" w:uiPriority="61"/>
+    <w:lsdException w:name="Light Grid Accent 2" w:uiPriority="62"/>
+    <w:lsdException w:name="Medium Shading 1 Accent 2" w:uiPriority="63"/>
+    <w:lsdException w:name="Medium Shading 2 Accent 2" w:uiPriority="64"/>
+    <w:lsdException w:name="Medium List 1 Accent 2" w:uiPriority="65"/>
+    <w:lsdException w:name="Medium List 2 Accent 2" w:uiPriority="66"/>
+    <w:lsdException w:name="Medium Grid 1 Accent 2" w:uiPriority="67"/>
+    <w:lsdException w:name="Medium Grid 2 Accent 2" w:uiPriority="68"/>
+    <w:lsdException w:name="Medium Grid 3 Accent 2" w:uiPriority="69"/>
+    <w:lsdException w:name="Dark List Accent 2" w:uiPriority="70"/>
+    <w:lsdException w:name="Colorful Shading Accent 2" w:uiPriority="71"/>
+    <w:lsdException w:name="Colorful List Accent 2" w:uiPriority="72"/>
+    <w:lsdException w:name="Colorful Grid Accent 2" w:uiPriority="73"/>
+    <w:lsdException w:name="Light Shading Accent 3" w:uiPriority="60"/>
+    <w:lsdException w:name="Light List Accent 3" w:uiPriority="61"/>
+    <w:lsdException w:name="Light Grid Accent 3" w:uiPriority="62"/>
+    <w:lsdException w:name="Medium Shading 1 Accent 3" w:uiPriority="63"/>
+    <w:lsdException w:name="Medium Shading 2 Accent 3" w:uiPriority="64"/>
+    <w:lsdException w:name="Medium List 1 Accent 3" w:uiPriority="65"/>
+    <w:lsdException w:name="Medium List 2 Accent 3" w:uiPriority="66"/>
+    <w:lsdException w:name="Medium Grid 1 Accent 3" w:uiPriority="67"/>
+    <w:lsdException w:name="Medium Grid 2 Accent 3" w:uiPriority="68"/>
+    <w:lsdException w:name="Medium Grid 3 Accent 3" w:uiPriority="69"/>
+    <w:lsdException w:name="Dark List Accent 3" w:uiPriority="70"/>
+    <w:lsdException w:name="Colorful Shading Accent 3" w:uiPriority="71"/>
+    <w:lsdException w:name="Colorful List Accent 3" w:uiPriority="72"/>
+    <w:lsdException w:name="Colorful Grid Accent 3" w:uiPriority="73"/>
+    <w:lsdException w:name="Light Shading Accent 4" w:uiPriority="60"/>
+    <w:lsdException w:name="Light List Accent 4" w:uiPriority="61"/>
+    <w:lsdException w:name="Light Grid Accent 4" w:uiPriority="62"/>
+    <w:lsdException w:name="Medium Shading 1 Accent 4" w:uiPriority="63"/>
+    <w:lsdException w:name="Medium Shading 2 Accent 4" w:uiPriority="64"/>
+    <w:lsdException w:name="Medium List 1 Accent 4" w:uiPriority="65"/>
+    <w:lsdException w:name="Medium List 2 Accent 4" w:uiPriority="66"/>
+    <w:lsdException w:name="Medium Grid 1 Accent 4" w:uiPriority="67"/>
+    <w:lsdException w:name="Medium Grid 2 Accent 4" w:uiPriority="68"/>
+    <w:lsdException w:name="Medium Grid 3 Accent 4" w:uiPriority="69"/>
+    <w:lsdException w:name="Dark List Accent 4" w:uiPriority="70"/>
+    <w:lsdException w:name="Colorful Shading Accent 4" w:uiPriority="71"/>
+    <w:lsdException w:name="Colorful List Accent 4" w:uiPriority="72"/>
+    <w:lsdException w:name="Colorful Grid Accent 4" w:uiPriority="73"/>
+    <w:lsdException w:name="Light Shading Accent 5" w:uiPriority="60"/>
+    <w:lsdException w:name="Light List Accent 5" w:uiPriority="61"/>
+    <w:lsdException w:name="Light Grid Accent 5" w:uiPriority="62"/>
+    <w:lsdException w:name="Medium Shading 1 Accent 5" w:uiPriority="63"/>
+    <w:lsdException w:name="Medium Shading 2 Accent 5" w:uiPriority="64"/>
+    <w:lsdException w:name="Medium List 1 Accent 5" w:uiPriority="65"/>
+    <w:lsdException w:name="Medium List 2 Accent 5" w:uiPriority="66"/>
+    <w:lsdException w:name="Medium Grid 1 Accent 5" w:uiPriority="67"/>
+    <w:lsdException w:name="Medium Grid 2 Accent 5" w:uiPriority="68"/>
+    <w:lsdException w:name="Medium Grid 3 Accent 5" w:uiPriority="69"/>
+    <w:lsdException w:name="Dark List Accent 5" w:uiPriority="70"/>
+    <w:lsdException w:name="Colorful Shading Accent 5" w:uiPriority="71"/>
+    <w:lsdException w:name="Colorful List Accent 5" w:uiPriority="72"/>
+    <w:lsdException w:name="Colorful Grid Accent 5" w:uiPriority="73"/>
+    <w:lsdException w:name="Light Shading Accent 6" w:uiPriority="60"/>
+    <w:lsdException w:name="Light List Accent 6" w:uiPriority="61"/>
+    <w:lsdException w:name="Light Grid Accent 6" w:uiPriority="62"/>
+    <w:lsdException w:name="Medium Shading 1 Accent 6" w:uiPriority="63"/>
+    <w:lsdException w:name="Medium Shading 2 Accent 6" w:uiPriority="64"/>
+    <w:lsdException w:name="Medium List 1 Accent 6" w:uiPriority="65"/>
+    <w:lsdException w:name="Medium List 2 Accent 6" w:uiPriority="66"/>
+    <w:lsdException w:name="Medium Grid 1 Accent 6" w:uiPriority="67"/>
+    <w:lsdException w:name="Medium Grid 2 Accent 6" w:uiPriority="68"/>
+    <w:lsdException w:name="Medium Grid 3 Accent 6" w:uiPriority="69"/>
+    <w:lsdException w:name="Dark List Accent 6" w:uiPriority="70"/>
+    <w:lsdException w:name="Colorful Shading Accent 6" w:uiPriority="71"/>
+    <w:lsdException w:name="Colorful List Accent 6" w:uiPriority="72"/>
+    <w:lsdException w:name="Colorful Grid Accent 6" w:uiPriority="73"/>
+    <w:lsdException w:name="Subtle Emphasis" w:uiPriority="19" w:qFormat="1"/>
+    <w:lsdException w:name="Intense Emphasis" w:uiPriority="21" w:qFormat="1"/>
+    <w:lsdException w:name="Subtle Reference" w:uiPriority="31" w:qFormat="1"/>
+    <w:lsdException w:name="Intense Reference" w:uiPriority="32" w:qFormat="1"/>
+    <w:lsdException w:name="Book Title" w:uiPriority="33" w:qFormat="1"/>
+    <w:lsdException w:name="Bibliography" w:semiHidden="1" w:uiPriority="37" w:unhideWhenUsed="1"/>
+    <w:lsdException w:name="TOC Heading" w:semiHidden="1" w:uiPriority="39" w:unhideWhenUsed="1" w:qFormat="1"/>
+    <w:lsdException w:name="Grid Table 4" w:uiPriority="49"/>
+    <w:lsdException w:name="Grid Table 5 Dark" w:uiPriority="50"/>
+    <w:lsdException w:name="Grid Table 6 Colorful" w:uiPriority="51"/>
+    <w:lsdException w:name="Grid Table 7 Colorful" w:uiPriority="52"/>
+    <w:lsdException w:name="Grid Table 1 Light Accent 1" w:uiPriority="46"/>
+    <w:lsdException w:name="Grid Table 2 Accent 1" w:uiPriority="47"/>
+    <w:lsdException w:name="Grid Table 3 Accent 1" w:uiPriority="48"/>
+    <w:lsdException w:name="Grid Table 4 Accent 1" w:uiPriority="49"/>
+    <w:lsdException w:name="Grid Table 5 Dark Accent 1" w:uiPriority="50"/>
+    <w:lsdException w:name="Grid Table 6 Colorful Accent 1" w:uiPriority="51"/>
+    <w:lsdException w:name="Grid Table 7 Colorful Accent 1" w:uiPriority="52"/>
+    <w:lsdException w:name="Grid Table 1 Light Accent 2" w:uiPriority="46"/>
+    <w:lsdException w:name="Grid Table 2 Accent 2" w:uiPriority="47"/>
+    <w:lsdException w:name="Grid Table 3 Accent 2" w:uiPriority="48"/>
+    <w:lsdException w:name="Grid Table 4 Accent 2" w:uiPriority="49"/>
+    <w:lsdException w:name="Grid Table 5 Dark Accent 2" w:uiPriority="50"/>
+    <w:lsdException w:name="Grid Table 6 Colorful Accent 2" w:uiPriority="51"/>
+    <w:lsdException w:name="Grid Table 7 Colorful Accent 2" w:uiPriority="52"/>
+    <w:lsdException w:name="Grid Table 1 Light Accent 3" w:uiPriority="46"/>
+    <w:lsdException w:name="Grid Table 2 Accent 3" w:uiPriority="47"/>
+    <w:lsdException w:name="Grid Table 3 Accent 3" w:uiPriority="48"/>
+    <w:lsdException w:name="Grid Table 4 Accent 3" w:uiPriority="49"/>
+    <w:lsdException w:name="Grid Table 5 Dark Accent 3" w:uiPriority="50"/>
+    <w:lsdException w:name="Grid Table 6 Colorful Accent 3" w:uiPriority="51"/>
+    <w:lsdException w:name="Grid Table 7 Colorful Accent 3" w:uiPriority="52"/>
+    <w:lsdException w:name="Grid Table 1 Light Accent 4" w:uiPriority="46"/>
+    <w:lsdException w:name="Grid Table 2 Accent 4" w:uiPriority="47"/>
+    <w:lsdException w:name="Grid Table 3 Accent 4" w:uiPriority="48"/>
+    <w:lsdException w:name="Grid Table 4 Accent 4" w:uiPriority="49"/>
+    <w:lsdException w:name="Grid Table 5 Dark Accent 4" w:uiPriority="50"/>
+    <w:lsdException w:name="Grid Table 6 Colorful Accent 4" w:uiPriority="51"/>
+    <w:lsdException w:name="Grid Table 7 Colorful Accent 4" w:uiPriority="52"/>
+    <w:lsdException w:name="Grid Table 1 Light Accent 5" w:uiPriority="46"/>
+    <w:lsdException w:name="Grid Table 2 Accent 5" w:uiPriority="47"/>
+    <w:lsdException w:name="Grid Table 3 Accent 5" w:uiPriority="48"/>
+    <w:lsdException w:name="Grid Table 4 Accent 5" w:uiPriority="49"/>
+    <w:lsdException w:name="Grid Table 5 Dark Accent 5" w:uiPriority="50"/>
+    <w:lsdException w:name="Grid Table 6 Colorful Accent 5" w:uiPriority="51"/>
+    <w:lsdException w:name="Grid Table 7 Colorful Accent 5" w:uiPriority="52"/>
+    <w:lsdException w:name="Grid Table 1 Light Accent 6" w:uiPriority="46"/>
+    <w:lsdException w:name="Grid Table 2 Accent 6" w:uiPriority="47"/>
+    <w:lsdException w:name="Grid Table 3 Accent 6" w:uiPriority="48"/>
+    <w:lsdException w:name="Grid Table 4 Accent 6" w:uiPriority="49"/>
+    <w:lsdException w:name="Grid Table 5 Dark Accent 6" w:uiPriority="50"/>
+    <w:lsdException w:name="Grid Table 6 Colorful Accent 6" w:uiPriority="51"/>
+    <w:lsdException w:name="Grid Table 7 Colorful Accent 6" w:uiPriority="52"/>
+    <w:lsdException w:name="List Table 1 Light" w:uiPriority="46"/>
+    <w:lsdException w:name="List Table 2" w:uiPriority="47"/>
+    <w:lsdException w:name="List Table 3" w:uiPriority="48"/>
+    <w:lsdException w:name="List Table 4" w:uiPriority="49"/>
+    <w:lsdException w:name="List Table 5 Dark" w:uiPriority="50"/>
+    <w:lsdException w:name="List Table 6 Colorful" w:uiPriority="51"/>
+    <w:lsdException w:name="List Table 7 Colorful" w:uiPriority="52"/>
+    <w:lsdException w:name="List Table 1 Light Accent 1" w:uiPriority="46"/>
+    <w:lsdException w:name="List Table 2 Accent 1" w:uiPriority="47"/>
+    <w:lsdException w:name="List Table 3 Accent 1" w:uiPriority="48"/>
+    <w:lsdException w:name="List Table 4 Accent 1" w:uiPriority="49"/>
+    <w:lsdException w:name="List Table 5 Dark Accent 1" w:uiPriority="50"/>
+    <w:lsdException w:name="List Table 6 Colorful Accent 1" w:uiPriority="51"/>
+    <w:lsdException w:name="List Table 7 Colorful Accent 1" w:uiPriority="52"/>
+    <w:lsdException w:name="List Table 1 Light Accent 2" w:uiPriority="46"/>
+    <w:lsdException w:name="List Table 2 Accent 2" w:uiPriority="47"/>
+    <w:lsdException w:name="List Table 3 Accent 2" w:uiPriority="48"/>
+    <w:lsdException w:name="List Table 4 Accent 2" w:uiPriority="49"/>
+    <w:lsdException w:name="List Table 5 Dark Accent 2" w:uiPriority="50"/>
+    <w:lsdException w:name="List Table 6 Colorful Accent 2" w:uiPriority="51"/>
+    <w:lsdException w:name="List Table 7 Colorful Accent 2" w:uiPriority="52"/>
+    <w:lsdException w:name="List Table 1 Light Accent 3" w:uiPriority="46"/>
+    <w:lsdException w:name="List Table 2 Accent 3" w:uiPriority="47"/>
+    <w:lsdException w:name="List Table 3 Accent 3" w:uiPriority="48"/>
+    <w:lsdException w:name="List Table 4 Accent 3" w:uiPriority="49"/>
+    <w:lsdException w:name="List Table 5 Dark Accent 3" w:uiPriority="50"/>
+    <w:lsdException w:name="List Table 6 Colorful Accent 3" w:uiPriority="51"/>
+    <w:lsdException w:name="List Table 7 Colorful Accent 3" w:uiPriority="52"/>
+    <w:lsdException w:name="List Table 1 Light Accent 4" w:uiPriority="46"/>
+    <w:lsdException w:name="List Table 2 Accent 4" w:uiPriority="47"/>
+    <w:lsdException w:name="List Table 3 Accent 4" w:uiPriority="48"/>
+    <w:lsdException w:name="List Table 4 Accent 4" w:uiPriority="49"/>
+    <w:lsdException w:name="List Table 5 Dark Accent 4" w:uiPriority="50"/>
+    <w:lsdException w:name="List Table 6 Colorful Accent 4" w:uiPriority="51"/>
+    <w:lsdException w:name="List Table 7 Colorful Accent 4" w:uiPriority="52"/>
+    <w:lsdException w:name="List Table 1 Light Accent 5" w:uiPriority="46"/>
+    <w:lsdException w:name="List Table 2 Accent 5" w:uiPriority="47"/>
+    <w:lsdException w:name="List Table 3 Accent 5" w:uiPriority="48"/>
+    <w:lsdException w:name="List Table 4 Accent 5" w:uiPriority="49"/>
+    <w:lsdException w:name="List Table 5 Dark Accent 5" w:uiPriority="50"/>
+    <w:lsdException w:name="List Table 6 Colorful Accent 5" w:uiPriority="51"/>
+    <w:lsdException w:name="List Table 7 Colorful Accent 5" w:uiPriority="52"/>
+    <w:lsdException w:name="List Table 1 Light Accent 6" w:uiPriority="46"/>
+    <w:lsdException w:name="List Table 2 Accent 6" w:uiPriority="47"/>
+    <w:lsdException w:name="List Table 3 Accent 6" w:uiPriority="48"/>
+    <w:lsdException w:name="List Table 4 Accent 6" w:uiPriority="49"/>
+    <w:lsdException w:name="List Table 5 Dark Accent 6" w:uiPriority="50"/>
+    <w:lsdException w:name="List Table 6 Colorful Accent 6" w:uiPriority="51"/>
+    <w:lsdException w:name="List Table 7 Colorful Accent 6" w:uiPriority="52"/>
   </w:latentStyles>
   <w:style w:type="paragraph" w:default="1" w:styleId="Normal">
     <w:name w:val="Normal"/>
     <w:qFormat/>
+  </w:style>
+  <w:style w:type="paragraph" w:styleId="Heading1">
+    <w:name w:val="heading 1"/>
+    <w:basedOn w:val="Normal"/>
+    <w:link w:val="Heading1Char"/>
+    <w:uiPriority w:val="9"/>
+    <w:qFormat/>
+    <w:rsid w:val="00E72D79"/>
+    <w:pPr>
+      <w:spacing w:before="100" w:beforeAutospacing="1" w:after="100" w:afterAutospacing="1"/>
+      <w:outlineLvl w:val="0"/>
+    </w:pPr>
+    <w:rPr>
+      <w:rFonts w:ascii="Times" w:hAnsi="Times"/>
+      <w:b/>
+      <w:bCs/>
+      <w:kern w:val="36"/>
+      <w:sz w:val="48"/>
+      <w:szCs w:val="48"/>
+    </w:rPr>
+  </w:style>
+  <w:style w:type="paragraph" w:styleId="Heading3">
+    <w:name w:val="heading 3"/>
+    <w:basedOn w:val="Normal"/>
+    <w:next w:val="Normal"/>
+    <w:link w:val="Heading3Char"/>
+    <w:uiPriority w:val="9"/>
+    <w:semiHidden/>
+    <w:unhideWhenUsed/>
+    <w:qFormat/>
+    <w:rsid w:val="00D95284"/>
+    <w:pPr>
+      <w:keepNext/>
+      <w:keepLines/>
+      <w:spacing w:before="200"/>
+      <w:outlineLvl w:val="2"/>
+    </w:pPr>
+    <w:rPr>
+      <w:rFonts w:asciiTheme="majorHAnsi" w:eastAsiaTheme="majorEastAsia" w:hAnsiTheme="majorHAnsi" w:cstheme="majorBidi"/>
+      <w:b/>
+      <w:bCs/>
+      <w:color w:val="4F81BD" w:themeColor="accent1"/>
+    </w:rPr>
   </w:style>
   <w:style w:type="character" w:default="1" w:styleId="DefaultParagraphFont">
     <w:name w:val="Default Paragraph Font"/>
@@ -1026,228 +2217,55 @@
       <w:szCs w:val="18"/>
     </w:rPr>
   </w:style>
-</w:styles>
-</file>
-
-<file path=word/stylesWithEffects.xml><?xml version="1.0" encoding="utf-8"?>
-<w:styles xmlns:wpc="http://schemas.microsoft.com/office/word/2010/wordprocessingCanvas" xmlns:mo="http://schemas.microsoft.com/office/mac/office/2008/main" xmlns:mc="http://schemas.openxmlformats.org/markup-compatibility/2006" xmlns:mv="urn:schemas-microsoft-com:mac:vml" xmlns:o="urn:schemas-microsoft-com:office:office" xmlns:r="http://schemas.openxmlformats.org/officeDocument/2006/relationships" xmlns:m="http://schemas.openxmlformats.org/officeDocument/2006/math" xmlns:v="urn:schemas-microsoft-com:vml" xmlns:wp14="http://schemas.microsoft.com/office/word/2010/wordprocessingDrawing" xmlns:wp="http://schemas.openxmlformats.org/drawingml/2006/wordprocessingDrawing" xmlns:w10="urn:schemas-microsoft-com:office:word" xmlns:w="http://schemas.openxmlformats.org/wordprocessingml/2006/main" xmlns:w14="http://schemas.microsoft.com/office/word/2010/wordml" xmlns:wpg="http://schemas.microsoft.com/office/word/2010/wordprocessingGroup" xmlns:wpi="http://schemas.microsoft.com/office/word/2010/wordprocessingInk" xmlns:wne="http://schemas.microsoft.com/office/word/2006/wordml" xmlns:wps="http://schemas.microsoft.com/office/word/2010/wordprocessingShape" mc:Ignorable="w14 wp14">
-  <w:docDefaults>
-    <w:rPrDefault>
-      <w:rPr>
-        <w:rFonts w:asciiTheme="minorHAnsi" w:eastAsiaTheme="minorEastAsia" w:hAnsiTheme="minorHAnsi" w:cstheme="minorBidi"/>
-        <w:sz w:val="24"/>
-        <w:szCs w:val="24"/>
-        <w:lang w:val="en-US" w:eastAsia="en-US" w:bidi="ar-SA"/>
-      </w:rPr>
-    </w:rPrDefault>
-    <w:pPrDefault/>
-  </w:docDefaults>
-  <w:latentStyles w:defLockedState="0" w:defUIPriority="99" w:defSemiHidden="1" w:defUnhideWhenUsed="1" w:defQFormat="0" w:count="276">
-    <w:lsdException w:name="Normal" w:semiHidden="0" w:uiPriority="0" w:unhideWhenUsed="0" w:qFormat="1"/>
-    <w:lsdException w:name="heading 1" w:semiHidden="0" w:uiPriority="9" w:unhideWhenUsed="0" w:qFormat="1"/>
-    <w:lsdException w:name="heading 2" w:uiPriority="9" w:qFormat="1"/>
-    <w:lsdException w:name="heading 3" w:uiPriority="9" w:qFormat="1"/>
-    <w:lsdException w:name="heading 4" w:uiPriority="9" w:qFormat="1"/>
-    <w:lsdException w:name="heading 5" w:uiPriority="9" w:qFormat="1"/>
-    <w:lsdException w:name="heading 6" w:uiPriority="9" w:qFormat="1"/>
-    <w:lsdException w:name="heading 7" w:uiPriority="9" w:qFormat="1"/>
-    <w:lsdException w:name="heading 8" w:uiPriority="9" w:qFormat="1"/>
-    <w:lsdException w:name="heading 9" w:uiPriority="9" w:qFormat="1"/>
-    <w:lsdException w:name="toc 1" w:uiPriority="39"/>
-    <w:lsdException w:name="toc 2" w:uiPriority="39"/>
-    <w:lsdException w:name="toc 3" w:uiPriority="39"/>
-    <w:lsdException w:name="toc 4" w:uiPriority="39"/>
-    <w:lsdException w:name="toc 5" w:uiPriority="39"/>
-    <w:lsdException w:name="toc 6" w:uiPriority="39"/>
-    <w:lsdException w:name="toc 7" w:uiPriority="39"/>
-    <w:lsdException w:name="toc 8" w:uiPriority="39"/>
-    <w:lsdException w:name="toc 9" w:uiPriority="39"/>
-    <w:lsdException w:name="caption" w:uiPriority="35" w:qFormat="1"/>
-    <w:lsdException w:name="Title" w:semiHidden="0" w:uiPriority="10" w:unhideWhenUsed="0" w:qFormat="1"/>
-    <w:lsdException w:name="Default Paragraph Font" w:uiPriority="1"/>
-    <w:lsdException w:name="Subtitle" w:semiHidden="0" w:uiPriority="11" w:unhideWhenUsed="0" w:qFormat="1"/>
-    <w:lsdException w:name="Strong" w:semiHidden="0" w:uiPriority="22" w:unhideWhenUsed="0" w:qFormat="1"/>
-    <w:lsdException w:name="Emphasis" w:semiHidden="0" w:uiPriority="20" w:unhideWhenUsed="0" w:qFormat="1"/>
-    <w:lsdException w:name="Table Grid" w:semiHidden="0" w:uiPriority="59" w:unhideWhenUsed="0"/>
-    <w:lsdException w:name="Placeholder Text" w:unhideWhenUsed="0"/>
-    <w:lsdException w:name="No Spacing" w:semiHidden="0" w:uiPriority="1" w:unhideWhenUsed="0" w:qFormat="1"/>
-    <w:lsdException w:name="Light Shading" w:semiHidden="0" w:uiPriority="60" w:unhideWhenUsed="0"/>
-    <w:lsdException w:name="Light List" w:semiHidden="0" w:uiPriority="61" w:unhideWhenUsed="0"/>
-    <w:lsdException w:name="Light Grid" w:semiHidden="0" w:uiPriority="62" w:unhideWhenUsed="0"/>
-    <w:lsdException w:name="Medium Shading 1" w:semiHidden="0" w:uiPriority="63" w:unhideWhenUsed="0"/>
-    <w:lsdException w:name="Medium Shading 2" w:semiHidden="0" w:uiPriority="64" w:unhideWhenUsed="0"/>
-    <w:lsdException w:name="Medium List 1" w:semiHidden="0" w:uiPriority="65" w:unhideWhenUsed="0"/>
-    <w:lsdException w:name="Medium List 2" w:semiHidden="0" w:uiPriority="66" w:unhideWhenUsed="0"/>
-    <w:lsdException w:name="Medium Grid 1" w:semiHidden="0" w:uiPriority="67" w:unhideWhenUsed="0"/>
-    <w:lsdException w:name="Medium Grid 2" w:semiHidden="0" w:uiPriority="68" w:unhideWhenUsed="0"/>
-    <w:lsdException w:name="Medium Grid 3" w:semiHidden="0" w:uiPriority="69" w:unhideWhenUsed="0"/>
-    <w:lsdException w:name="Dark List" w:semiHidden="0" w:uiPriority="70" w:unhideWhenUsed="0"/>
-    <w:lsdException w:name="Colorful Shading" w:semiHidden="0" w:uiPriority="71" w:unhideWhenUsed="0"/>
-    <w:lsdException w:name="Colorful List" w:semiHidden="0" w:uiPriority="72" w:unhideWhenUsed="0"/>
-    <w:lsdException w:name="Colorful Grid" w:semiHidden="0" w:uiPriority="73" w:unhideWhenUsed="0"/>
-    <w:lsdException w:name="Light Shading Accent 1" w:semiHidden="0" w:uiPriority="60" w:unhideWhenUsed="0"/>
-    <w:lsdException w:name="Light List Accent 1" w:semiHidden="0" w:uiPriority="61" w:unhideWhenUsed="0"/>
-    <w:lsdException w:name="Light Grid Accent 1" w:semiHidden="0" w:uiPriority="62" w:unhideWhenUsed="0"/>
-    <w:lsdException w:name="Medium Shading 1 Accent 1" w:semiHidden="0" w:uiPriority="63" w:unhideWhenUsed="0"/>
-    <w:lsdException w:name="Medium Shading 2 Accent 1" w:semiHidden="0" w:uiPriority="64" w:unhideWhenUsed="0"/>
-    <w:lsdException w:name="Medium List 1 Accent 1" w:semiHidden="0" w:uiPriority="65" w:unhideWhenUsed="0"/>
-    <w:lsdException w:name="Revision" w:unhideWhenUsed="0"/>
-    <w:lsdException w:name="List Paragraph" w:semiHidden="0" w:uiPriority="34" w:unhideWhenUsed="0" w:qFormat="1"/>
-    <w:lsdException w:name="Quote" w:semiHidden="0" w:uiPriority="29" w:unhideWhenUsed="0" w:qFormat="1"/>
-    <w:lsdException w:name="Intense Quote" w:semiHidden="0" w:uiPriority="30" w:unhideWhenUsed="0" w:qFormat="1"/>
-    <w:lsdException w:name="Medium List 2 Accent 1" w:semiHidden="0" w:uiPriority="66" w:unhideWhenUsed="0"/>
-    <w:lsdException w:name="Medium Grid 1 Accent 1" w:semiHidden="0" w:uiPriority="67" w:unhideWhenUsed="0"/>
-    <w:lsdException w:name="Medium Grid 2 Accent 1" w:semiHidden="0" w:uiPriority="68" w:unhideWhenUsed="0"/>
-    <w:lsdException w:name="Medium Grid 3 Accent 1" w:semiHidden="0" w:uiPriority="69" w:unhideWhenUsed="0"/>
-    <w:lsdException w:name="Dark List Accent 1" w:semiHidden="0" w:uiPriority="70" w:unhideWhenUsed="0"/>
-    <w:lsdException w:name="Colorful Shading Accent 1" w:semiHidden="0" w:uiPriority="71" w:unhideWhenUsed="0"/>
-    <w:lsdException w:name="Colorful List Accent 1" w:semiHidden="0" w:uiPriority="72" w:unhideWhenUsed="0"/>
-    <w:lsdException w:name="Colorful Grid Accent 1" w:semiHidden="0" w:uiPriority="73" w:unhideWhenUsed="0"/>
-    <w:lsdException w:name="Light Shading Accent 2" w:semiHidden="0" w:uiPriority="60" w:unhideWhenUsed="0"/>
-    <w:lsdException w:name="Light List Accent 2" w:semiHidden="0" w:uiPriority="61" w:unhideWhenUsed="0"/>
-    <w:lsdException w:name="Light Grid Accent 2" w:semiHidden="0" w:uiPriority="62" w:unhideWhenUsed="0"/>
-    <w:lsdException w:name="Medium Shading 1 Accent 2" w:semiHidden="0" w:uiPriority="63" w:unhideWhenUsed="0"/>
-    <w:lsdException w:name="Medium Shading 2 Accent 2" w:semiHidden="0" w:uiPriority="64" w:unhideWhenUsed="0"/>
-    <w:lsdException w:name="Medium List 1 Accent 2" w:semiHidden="0" w:uiPriority="65" w:unhideWhenUsed="0"/>
-    <w:lsdException w:name="Medium List 2 Accent 2" w:semiHidden="0" w:uiPriority="66" w:unhideWhenUsed="0"/>
-    <w:lsdException w:name="Medium Grid 1 Accent 2" w:semiHidden="0" w:uiPriority="67" w:unhideWhenUsed="0"/>
-    <w:lsdException w:name="Medium Grid 2 Accent 2" w:semiHidden="0" w:uiPriority="68" w:unhideWhenUsed="0"/>
-    <w:lsdException w:name="Medium Grid 3 Accent 2" w:semiHidden="0" w:uiPriority="69" w:unhideWhenUsed="0"/>
-    <w:lsdException w:name="Dark List Accent 2" w:semiHidden="0" w:uiPriority="70" w:unhideWhenUsed="0"/>
-    <w:lsdException w:name="Colorful Shading Accent 2" w:semiHidden="0" w:uiPriority="71" w:unhideWhenUsed="0"/>
-    <w:lsdException w:name="Colorful List Accent 2" w:semiHidden="0" w:uiPriority="72" w:unhideWhenUsed="0"/>
-    <w:lsdException w:name="Colorful Grid Accent 2" w:semiHidden="0" w:uiPriority="73" w:unhideWhenUsed="0"/>
-    <w:lsdException w:name="Light Shading Accent 3" w:semiHidden="0" w:uiPriority="60" w:unhideWhenUsed="0"/>
-    <w:lsdException w:name="Light List Accent 3" w:semiHidden="0" w:uiPriority="61" w:unhideWhenUsed="0"/>
-    <w:lsdException w:name="Light Grid Accent 3" w:semiHidden="0" w:uiPriority="62" w:unhideWhenUsed="0"/>
-    <w:lsdException w:name="Medium Shading 1 Accent 3" w:semiHidden="0" w:uiPriority="63" w:unhideWhenUsed="0"/>
-    <w:lsdException w:name="Medium Shading 2 Accent 3" w:semiHidden="0" w:uiPriority="64" w:unhideWhenUsed="0"/>
-    <w:lsdException w:name="Medium List 1 Accent 3" w:semiHidden="0" w:uiPriority="65" w:unhideWhenUsed="0"/>
-    <w:lsdException w:name="Medium List 2 Accent 3" w:semiHidden="0" w:uiPriority="66" w:unhideWhenUsed="0"/>
-    <w:lsdException w:name="Medium Grid 1 Accent 3" w:semiHidden="0" w:uiPriority="67" w:unhideWhenUsed="0"/>
-    <w:lsdException w:name="Medium Grid 2 Accent 3" w:semiHidden="0" w:uiPriority="68" w:unhideWhenUsed="0"/>
-    <w:lsdException w:name="Medium Grid 3 Accent 3" w:semiHidden="0" w:uiPriority="69" w:unhideWhenUsed="0"/>
-    <w:lsdException w:name="Dark List Accent 3" w:semiHidden="0" w:uiPriority="70" w:unhideWhenUsed="0"/>
-    <w:lsdException w:name="Colorful Shading Accent 3" w:semiHidden="0" w:uiPriority="71" w:unhideWhenUsed="0"/>
-    <w:lsdException w:name="Colorful List Accent 3" w:semiHidden="0" w:uiPriority="72" w:unhideWhenUsed="0"/>
-    <w:lsdException w:name="Colorful Grid Accent 3" w:semiHidden="0" w:uiPriority="73" w:unhideWhenUsed="0"/>
-    <w:lsdException w:name="Light Shading Accent 4" w:semiHidden="0" w:uiPriority="60" w:unhideWhenUsed="0"/>
-    <w:lsdException w:name="Light List Accent 4" w:semiHidden="0" w:uiPriority="61" w:unhideWhenUsed="0"/>
-    <w:lsdException w:name="Light Grid Accent 4" w:semiHidden="0" w:uiPriority="62" w:unhideWhenUsed="0"/>
-    <w:lsdException w:name="Medium Shading 1 Accent 4" w:semiHidden="0" w:uiPriority="63" w:unhideWhenUsed="0"/>
-    <w:lsdException w:name="Medium Shading 2 Accent 4" w:semiHidden="0" w:uiPriority="64" w:unhideWhenUsed="0"/>
-    <w:lsdException w:name="Medium List 1 Accent 4" w:semiHidden="0" w:uiPriority="65" w:unhideWhenUsed="0"/>
-    <w:lsdException w:name="Medium List 2 Accent 4" w:semiHidden="0" w:uiPriority="66" w:unhideWhenUsed="0"/>
-    <w:lsdException w:name="Medium Grid 1 Accent 4" w:semiHidden="0" w:uiPriority="67" w:unhideWhenUsed="0"/>
-    <w:lsdException w:name="Medium Grid 2 Accent 4" w:semiHidden="0" w:uiPriority="68" w:unhideWhenUsed="0"/>
-    <w:lsdException w:name="Medium Grid 3 Accent 4" w:semiHidden="0" w:uiPriority="69" w:unhideWhenUsed="0"/>
-    <w:lsdException w:name="Dark List Accent 4" w:semiHidden="0" w:uiPriority="70" w:unhideWhenUsed="0"/>
-    <w:lsdException w:name="Colorful Shading Accent 4" w:semiHidden="0" w:uiPriority="71" w:unhideWhenUsed="0"/>
-    <w:lsdException w:name="Colorful List Accent 4" w:semiHidden="0" w:uiPriority="72" w:unhideWhenUsed="0"/>
-    <w:lsdException w:name="Colorful Grid Accent 4" w:semiHidden="0" w:uiPriority="73" w:unhideWhenUsed="0"/>
-    <w:lsdException w:name="Light Shading Accent 5" w:semiHidden="0" w:uiPriority="60" w:unhideWhenUsed="0"/>
-    <w:lsdException w:name="Light List Accent 5" w:semiHidden="0" w:uiPriority="61" w:unhideWhenUsed="0"/>
-    <w:lsdException w:name="Light Grid Accent 5" w:semiHidden="0" w:uiPriority="62" w:unhideWhenUsed="0"/>
-    <w:lsdException w:name="Medium Shading 1 Accent 5" w:semiHidden="0" w:uiPriority="63" w:unhideWhenUsed="0"/>
-    <w:lsdException w:name="Medium Shading 2 Accent 5" w:semiHidden="0" w:uiPriority="64" w:unhideWhenUsed="0"/>
-    <w:lsdException w:name="Medium List 1 Accent 5" w:semiHidden="0" w:uiPriority="65" w:unhideWhenUsed="0"/>
-    <w:lsdException w:name="Medium List 2 Accent 5" w:semiHidden="0" w:uiPriority="66" w:unhideWhenUsed="0"/>
-    <w:lsdException w:name="Medium Grid 1 Accent 5" w:semiHidden="0" w:uiPriority="67" w:unhideWhenUsed="0"/>
-    <w:lsdException w:name="Medium Grid 2 Accent 5" w:semiHidden="0" w:uiPriority="68" w:unhideWhenUsed="0"/>
-    <w:lsdException w:name="Medium Grid 3 Accent 5" w:semiHidden="0" w:uiPriority="69" w:unhideWhenUsed="0"/>
-    <w:lsdException w:name="Dark List Accent 5" w:semiHidden="0" w:uiPriority="70" w:unhideWhenUsed="0"/>
-    <w:lsdException w:name="Colorful Shading Accent 5" w:semiHidden="0" w:uiPriority="71" w:unhideWhenUsed="0"/>
-    <w:lsdException w:name="Colorful List Accent 5" w:semiHidden="0" w:uiPriority="72" w:unhideWhenUsed="0"/>
-    <w:lsdException w:name="Colorful Grid Accent 5" w:semiHidden="0" w:uiPriority="73" w:unhideWhenUsed="0"/>
-    <w:lsdException w:name="Light Shading Accent 6" w:semiHidden="0" w:uiPriority="60" w:unhideWhenUsed="0"/>
-    <w:lsdException w:name="Light List Accent 6" w:semiHidden="0" w:uiPriority="61" w:unhideWhenUsed="0"/>
-    <w:lsdException w:name="Light Grid Accent 6" w:semiHidden="0" w:uiPriority="62" w:unhideWhenUsed="0"/>
-    <w:lsdException w:name="Medium Shading 1 Accent 6" w:semiHidden="0" w:uiPriority="63" w:unhideWhenUsed="0"/>
-    <w:lsdException w:name="Medium Shading 2 Accent 6" w:semiHidden="0" w:uiPriority="64" w:unhideWhenUsed="0"/>
-    <w:lsdException w:name="Medium List 1 Accent 6" w:semiHidden="0" w:uiPriority="65" w:unhideWhenUsed="0"/>
-    <w:lsdException w:name="Medium List 2 Accent 6" w:semiHidden="0" w:uiPriority="66" w:unhideWhenUsed="0"/>
-    <w:lsdException w:name="Medium Grid 1 Accent 6" w:semiHidden="0" w:uiPriority="67" w:unhideWhenUsed="0"/>
-    <w:lsdException w:name="Medium Grid 2 Accent 6" w:semiHidden="0" w:uiPriority="68" w:unhideWhenUsed="0"/>
-    <w:lsdException w:name="Medium Grid 3 Accent 6" w:semiHidden="0" w:uiPriority="69" w:unhideWhenUsed="0"/>
-    <w:lsdException w:name="Dark List Accent 6" w:semiHidden="0" w:uiPriority="70" w:unhideWhenUsed="0"/>
-    <w:lsdException w:name="Colorful Shading Accent 6" w:semiHidden="0" w:uiPriority="71" w:unhideWhenUsed="0"/>
-    <w:lsdException w:name="Colorful List Accent 6" w:semiHidden="0" w:uiPriority="72" w:unhideWhenUsed="0"/>
-    <w:lsdException w:name="Colorful Grid Accent 6" w:semiHidden="0" w:uiPriority="73" w:unhideWhenUsed="0"/>
-    <w:lsdException w:name="Subtle Emphasis" w:semiHidden="0" w:uiPriority="19" w:unhideWhenUsed="0" w:qFormat="1"/>
-    <w:lsdException w:name="Intense Emphasis" w:semiHidden="0" w:uiPriority="21" w:unhideWhenUsed="0" w:qFormat="1"/>
-    <w:lsdException w:name="Subtle Reference" w:semiHidden="0" w:uiPriority="31" w:unhideWhenUsed="0" w:qFormat="1"/>
-    <w:lsdException w:name="Intense Reference" w:semiHidden="0" w:uiPriority="32" w:unhideWhenUsed="0" w:qFormat="1"/>
-    <w:lsdException w:name="Book Title" w:semiHidden="0" w:uiPriority="33" w:unhideWhenUsed="0" w:qFormat="1"/>
-    <w:lsdException w:name="Bibliography" w:uiPriority="37"/>
-    <w:lsdException w:name="TOC Heading" w:uiPriority="39" w:qFormat="1"/>
-  </w:latentStyles>
-  <w:style w:type="paragraph" w:default="1" w:styleId="Normal">
-    <w:name w:val="Normal"/>
-    <w:qFormat/>
+  <w:style w:type="character" w:customStyle="1" w:styleId="css-truncate">
+    <w:name w:val="css-truncate"/>
+    <w:basedOn w:val="DefaultParagraphFont"/>
+    <w:rsid w:val="00B377D4"/>
   </w:style>
-  <w:style w:type="character" w:default="1" w:styleId="DefaultParagraphFont">
-    <w:name w:val="Default Paragraph Font"/>
-    <w:uiPriority w:val="1"/>
-    <w:semiHidden/>
-    <w:unhideWhenUsed/>
-  </w:style>
-  <w:style w:type="table" w:default="1" w:styleId="TableNormal">
-    <w:name w:val="Normal Table"/>
+  <w:style w:type="character" w:styleId="Hyperlink">
+    <w:name w:val="Hyperlink"/>
+    <w:basedOn w:val="DefaultParagraphFont"/>
     <w:uiPriority w:val="99"/>
     <w:semiHidden/>
     <w:unhideWhenUsed/>
-    <w:tblPr>
-      <w:tblInd w:w="0" w:type="dxa"/>
-      <w:tblCellMar>
-        <w:top w:w="0" w:type="dxa"/>
-        <w:left w:w="108" w:type="dxa"/>
-        <w:bottom w:w="0" w:type="dxa"/>
-        <w:right w:w="108" w:type="dxa"/>
-      </w:tblCellMar>
-    </w:tblPr>
-  </w:style>
-  <w:style w:type="numbering" w:default="1" w:styleId="NoList">
-    <w:name w:val="No List"/>
-    <w:uiPriority w:val="99"/>
-    <w:semiHidden/>
-    <w:unhideWhenUsed/>
-  </w:style>
-  <w:style w:type="paragraph" w:styleId="ListParagraph">
-    <w:name w:val="List Paragraph"/>
-    <w:basedOn w:val="Normal"/>
-    <w:uiPriority w:val="34"/>
-    <w:qFormat/>
-    <w:rsid w:val="00F5365D"/>
-    <w:pPr>
-      <w:ind w:left="720"/>
-      <w:contextualSpacing/>
-    </w:pPr>
-  </w:style>
-  <w:style w:type="paragraph" w:styleId="BalloonText">
-    <w:name w:val="Balloon Text"/>
-    <w:basedOn w:val="Normal"/>
-    <w:link w:val="BalloonTextChar"/>
-    <w:uiPriority w:val="99"/>
-    <w:semiHidden/>
-    <w:unhideWhenUsed/>
-    <w:rsid w:val="00A86E85"/>
+    <w:rsid w:val="00B377D4"/>
     <w:rPr>
-      <w:rFonts w:ascii="Lucida Grande" w:hAnsi="Lucida Grande"/>
-      <w:sz w:val="18"/>
-      <w:szCs w:val="18"/>
+      <w:color w:val="0000FF"/>
+      <w:u w:val="single"/>
     </w:rPr>
   </w:style>
-  <w:style w:type="character" w:customStyle="1" w:styleId="BalloonTextChar">
-    <w:name w:val="Balloon Text Char"/>
+  <w:style w:type="character" w:customStyle="1" w:styleId="Heading1Char">
+    <w:name w:val="Heading 1 Char"/>
     <w:basedOn w:val="DefaultParagraphFont"/>
-    <w:link w:val="BalloonText"/>
-    <w:uiPriority w:val="99"/>
+    <w:link w:val="Heading1"/>
+    <w:uiPriority w:val="9"/>
+    <w:rsid w:val="00E72D79"/>
+    <w:rPr>
+      <w:rFonts w:ascii="Times" w:hAnsi="Times"/>
+      <w:b/>
+      <w:bCs/>
+      <w:kern w:val="36"/>
+      <w:sz w:val="48"/>
+      <w:szCs w:val="48"/>
+    </w:rPr>
+  </w:style>
+  <w:style w:type="character" w:customStyle="1" w:styleId="author">
+    <w:name w:val="author"/>
+    <w:basedOn w:val="DefaultParagraphFont"/>
+    <w:rsid w:val="00E72D79"/>
+  </w:style>
+  <w:style w:type="character" w:customStyle="1" w:styleId="Heading3Char">
+    <w:name w:val="Heading 3 Char"/>
+    <w:basedOn w:val="DefaultParagraphFont"/>
+    <w:link w:val="Heading3"/>
+    <w:uiPriority w:val="9"/>
     <w:semiHidden/>
-    <w:rsid w:val="00A86E85"/>
+    <w:rsid w:val="00D95284"/>
     <w:rPr>
-      <w:rFonts w:ascii="Lucida Grande" w:hAnsi="Lucida Grande"/>
-      <w:sz w:val="18"/>
-      <w:szCs w:val="18"/>
+      <w:rFonts w:asciiTheme="majorHAnsi" w:eastAsiaTheme="majorEastAsia" w:hAnsiTheme="majorHAnsi" w:cstheme="majorBidi"/>
+      <w:b/>
+      <w:bCs/>
+      <w:color w:val="4F81BD" w:themeColor="accent1"/>
     </w:rPr>
   </w:style>
 </w:styles>

</xml_diff>